<commit_message>
Gameplay Completed (Missing Shield)
</commit_message>
<xml_diff>
--- a/ReportsAndOthers/Reports/Game_Design_Document.docx
+++ b/ReportsAndOthers/Reports/Game_Design_Document.docx
@@ -1,6 +1,6 @@
 
 <file path=word/document.xml><?xml version="1.0" encoding="utf-8"?>
-<w:document xmlns:wpc="http://schemas.microsoft.com/office/word/2010/wordprocessingCanvas" xmlns:cx="http://schemas.microsoft.com/office/drawing/2014/chartex" xmlns:cx1="http://schemas.microsoft.com/office/drawing/2015/9/8/chartex" xmlns:cx2="http://schemas.microsoft.com/office/drawing/2015/10/21/chartex" xmlns:cx3="http://schemas.microsoft.com/office/drawing/2016/5/9/chartex" xmlns:cx4="http://schemas.microsoft.com/office/drawing/2016/5/10/chartex" xmlns:cx5="http://schemas.microsoft.com/office/drawing/2016/5/11/chartex" xmlns:cx6="http://schemas.microsoft.com/office/drawing/2016/5/12/chartex" xmlns:cx7="http://schemas.microsoft.com/office/drawing/2016/5/13/chartex" xmlns:cx8="http://schemas.microsoft.com/office/drawing/2016/5/14/chartex" xmlns:mc="http://schemas.openxmlformats.org/markup-compatibility/2006" xmlns:aink="http://schemas.microsoft.com/office/drawing/2016/ink" xmlns:am3d="http://schemas.microsoft.com/office/drawing/2017/model3d" xmlns:o="urn:schemas-microsoft-com:office:office" xmlns:oel="http://schemas.microsoft.com/office/2019/extlst" xmlns:r="http://schemas.openxmlformats.org/officeDocument/2006/relationships" xmlns:m="http://schemas.openxmlformats.org/officeDocument/2006/math" xmlns:v="urn:schemas-microsoft-com:vml" xmlns:wp14="http://schemas.microsoft.com/office/word/2010/wordprocessingDrawing" xmlns:wp="http://schemas.openxmlformats.org/drawingml/2006/wordprocessingDrawing" xmlns:w10="urn:schemas-microsoft-com:office:word" xmlns:w="http://schemas.openxmlformats.org/wordprocessingml/2006/main" xmlns:w14="http://schemas.microsoft.com/office/word/2010/wordml" xmlns:w15="http://schemas.microsoft.com/office/word/2012/wordml" xmlns:w16cex="http://schemas.microsoft.com/office/word/2018/wordml/cex" xmlns:w16cid="http://schemas.microsoft.com/office/word/2016/wordml/cid" xmlns:w16="http://schemas.microsoft.com/office/word/2018/wordml" xmlns:w16sdtdh="http://schemas.microsoft.com/office/word/2020/wordml/sdtdatahash" xmlns:w16se="http://schemas.microsoft.com/office/word/2015/wordml/symex" xmlns:wpg="http://schemas.microsoft.com/office/word/2010/wordprocessingGroup" xmlns:wpi="http://schemas.microsoft.com/office/word/2010/wordprocessingInk" xmlns:wne="http://schemas.microsoft.com/office/word/2006/wordml" xmlns:wps="http://schemas.microsoft.com/office/word/2010/wordprocessingShape" mc:Ignorable="w14 w15 w16se w16cid w16 w16cex w16sdtdh wp14">
+<w:document xmlns:wpc="http://schemas.microsoft.com/office/word/2010/wordprocessingCanvas" xmlns:cx="http://schemas.microsoft.com/office/drawing/2014/chartex" xmlns:cx1="http://schemas.microsoft.com/office/drawing/2015/9/8/chartex" xmlns:cx2="http://schemas.microsoft.com/office/drawing/2015/10/21/chartex" xmlns:cx3="http://schemas.microsoft.com/office/drawing/2016/5/9/chartex" xmlns:cx4="http://schemas.microsoft.com/office/drawing/2016/5/10/chartex" xmlns:cx5="http://schemas.microsoft.com/office/drawing/2016/5/11/chartex" xmlns:cx6="http://schemas.microsoft.com/office/drawing/2016/5/12/chartex" xmlns:cx7="http://schemas.microsoft.com/office/drawing/2016/5/13/chartex" xmlns:cx8="http://schemas.microsoft.com/office/drawing/2016/5/14/chartex" xmlns:mc="http://schemas.openxmlformats.org/markup-compatibility/2006" xmlns:aink="http://schemas.microsoft.com/office/drawing/2016/ink" xmlns:am3d="http://schemas.microsoft.com/office/drawing/2017/model3d" xmlns:o="urn:schemas-microsoft-com:office:office" xmlns:oel="http://schemas.microsoft.com/office/2019/extlst" xmlns:r="http://schemas.openxmlformats.org/officeDocument/2006/relationships" xmlns:m="http://schemas.openxmlformats.org/officeDocument/2006/math" xmlns:v="urn:schemas-microsoft-com:vml" xmlns:wp14="http://schemas.microsoft.com/office/word/2010/wordprocessingDrawing" xmlns:wp="http://schemas.openxmlformats.org/drawingml/2006/wordprocessingDrawing" xmlns:w10="urn:schemas-microsoft-com:office:word" xmlns:w="http://schemas.openxmlformats.org/wordprocessingml/2006/main" xmlns:w14="http://schemas.microsoft.com/office/word/2010/wordml" xmlns:w15="http://schemas.microsoft.com/office/word/2012/wordml" xmlns:w16cex="http://schemas.microsoft.com/office/word/2018/wordml/cex" xmlns:w16cid="http://schemas.microsoft.com/office/word/2016/wordml/cid" xmlns:w16="http://schemas.microsoft.com/office/word/2018/wordml" xmlns:w16du="http://schemas.microsoft.com/office/word/2023/wordml/word16du" xmlns:w16sdtdh="http://schemas.microsoft.com/office/word/2020/wordml/sdtdatahash" xmlns:w16se="http://schemas.microsoft.com/office/word/2015/wordml/symex" xmlns:wpg="http://schemas.microsoft.com/office/word/2010/wordprocessingGroup" xmlns:wpi="http://schemas.microsoft.com/office/word/2010/wordprocessingInk" xmlns:wne="http://schemas.microsoft.com/office/word/2006/wordml" xmlns:wps="http://schemas.microsoft.com/office/word/2010/wordprocessingShape" mc:Ignorable="w14 w15 w16se w16cid w16 w16cex w16sdtdh wp14">
   <w:body>
     <w:p>
       <w:pPr>
@@ -219,7 +219,6 @@
           <w:lang w:val="pt-PT"/>
         </w:rPr>
       </w:pPr>
-      <w:proofErr w:type="spellStart"/>
       <w:r>
         <w:rPr>
           <w:rFonts w:cs="Times New Roman"/>
@@ -231,7 +230,6 @@
         </w:rPr>
         <w:t>Developers</w:t>
       </w:r>
-      <w:proofErr w:type="spellEnd"/>
     </w:p>
     <w:p>
       <w:pPr>
@@ -307,7 +305,6 @@
           <w:lang w:val="pt-PT"/>
         </w:rPr>
       </w:pPr>
-      <w:proofErr w:type="spellStart"/>
       <w:r>
         <w:rPr>
           <w:rFonts w:cs="Times New Roman"/>
@@ -319,7 +316,6 @@
         </w:rPr>
         <w:t>Advisor</w:t>
       </w:r>
-      <w:proofErr w:type="spellEnd"/>
     </w:p>
     <w:p>
       <w:pPr>
@@ -481,14 +477,44 @@
     <w:p>
       <w:pPr>
         <w:ind w:firstLine="566"/>
-      </w:pPr>
-      <w:r>
-        <w:t>Age: 15–</w:t>
-      </w:r>
-      <w:r>
-        <w:t>30 years old</w:t>
-      </w:r>
-      <w:r>
+        <w:rPr>
+          <w:highlight w:val="yellow"/>
+        </w:rPr>
+      </w:pPr>
+      <w:r>
+        <w:rPr>
+          <w:highlight w:val="yellow"/>
+        </w:rPr>
+        <w:t>Age: 1</w:t>
+      </w:r>
+      <w:r>
+        <w:rPr>
+          <w:highlight w:val="yellow"/>
+        </w:rPr>
+        <w:t>3</w:t>
+      </w:r>
+      <w:r>
+        <w:rPr>
+          <w:highlight w:val="yellow"/>
+        </w:rPr>
+        <w:t>–</w:t>
+      </w:r>
+      <w:r>
+        <w:rPr>
+          <w:highlight w:val="yellow"/>
+        </w:rPr>
+        <w:t>27</w:t>
+      </w:r>
+      <w:r>
+        <w:rPr>
+          <w:highlight w:val="yellow"/>
+        </w:rPr>
+        <w:t xml:space="preserve"> years old</w:t>
+      </w:r>
+      <w:r>
+        <w:rPr>
+          <w:highlight w:val="yellow"/>
+        </w:rPr>
         <w:t>.</w:t>
       </w:r>
     </w:p>
@@ -498,7 +524,10 @@
         <w:jc w:val="both"/>
       </w:pPr>
       <w:r>
-        <w:t>People who enjoy games and like to challenge themselves in their free time.</w:t>
+        <w:rPr>
+          <w:highlight w:val="yellow"/>
+        </w:rPr>
+        <w:t>Young people who tend to spend their free time playing video games. Likes mobile games, a bit of strategic planning and cartoon like visuals.</w:t>
       </w:r>
     </w:p>
     <w:p>
@@ -536,14 +565,12 @@
           <w:numId w:val="8"/>
         </w:numPr>
       </w:pPr>
-      <w:proofErr w:type="gramStart"/>
       <w:r>
         <w:t>Action</w:t>
       </w:r>
       <w:r>
         <w:t>;</w:t>
       </w:r>
-      <w:proofErr w:type="gramEnd"/>
     </w:p>
     <w:p>
       <w:pPr>
@@ -554,13 +581,8 @@
         </w:numPr>
       </w:pPr>
       <w:r>
-        <w:t>Turn-</w:t>
-      </w:r>
-      <w:proofErr w:type="gramStart"/>
-      <w:r>
-        <w:t>based;</w:t>
-      </w:r>
-      <w:proofErr w:type="gramEnd"/>
+        <w:t>Turn-based;</w:t>
+      </w:r>
     </w:p>
     <w:p>
       <w:pPr>
@@ -571,13 +593,8 @@
         </w:numPr>
       </w:pPr>
       <w:r>
-        <w:t xml:space="preserve">Card </w:t>
-      </w:r>
-      <w:proofErr w:type="gramStart"/>
-      <w:r>
-        <w:t>battle;</w:t>
-      </w:r>
-      <w:proofErr w:type="gramEnd"/>
+        <w:t>Card battle;</w:t>
+      </w:r>
     </w:p>
     <w:p>
       <w:pPr>
@@ -591,16 +608,11 @@
         <w:t xml:space="preserve">Rouge-like </w:t>
       </w:r>
       <w:r>
-        <w:t xml:space="preserve">deck </w:t>
-      </w:r>
-      <w:proofErr w:type="gramStart"/>
-      <w:r>
-        <w:t>builder</w:t>
+        <w:t>deck builder</w:t>
       </w:r>
       <w:r>
         <w:t>;</w:t>
       </w:r>
-      <w:proofErr w:type="gramEnd"/>
     </w:p>
     <w:p>
       <w:pPr>
@@ -761,26 +773,19 @@
       <w:r>
         <w:t xml:space="preserve">Figure </w:t>
       </w:r>
-      <w:r>
-        <w:fldChar w:fldCharType="begin"/>
-      </w:r>
-      <w:r>
-        <w:instrText xml:space="preserve"> SEQ Figure \* ARABIC </w:instrText>
-      </w:r>
-      <w:r>
-        <w:fldChar w:fldCharType="separate"/>
-      </w:r>
-      <w:r>
-        <w:rPr>
-          <w:noProof/>
-        </w:rPr>
-        <w:t>1</w:t>
-      </w:r>
-      <w:r>
-        <w:fldChar w:fldCharType="end"/>
-      </w:r>
-      <w:r>
-        <w:t xml:space="preserve"> - Flow Diagram of the title screen</w:t>
+      <w:fldSimple w:instr=" SEQ Figura \* ARABIC ">
+        <w:r>
+          <w:rPr>
+            <w:noProof/>
+          </w:rPr>
+          <w:t>1</w:t>
+        </w:r>
+      </w:fldSimple>
+      <w:r>
+        <w:t xml:space="preserve"> - </w:t>
+      </w:r>
+      <w:r>
+        <w:t>Flow Diagram of the title screen</w:t>
       </w:r>
     </w:p>
     <w:p>
@@ -812,16 +817,11 @@
         </w:numPr>
       </w:pPr>
       <w:r>
-        <w:t xml:space="preserve">New Run – Start a new attempt at completing the </w:t>
-      </w:r>
-      <w:proofErr w:type="gramStart"/>
-      <w:r>
-        <w:t>game</w:t>
+        <w:t>New Run – Start a new attempt at completing the game</w:t>
       </w:r>
       <w:r>
         <w:t>;</w:t>
       </w:r>
-      <w:proofErr w:type="gramEnd"/>
     </w:p>
     <w:p>
       <w:pPr>
@@ -832,16 +832,11 @@
         </w:numPr>
       </w:pPr>
       <w:r>
-        <w:t>Shop – Buy upgrades/</w:t>
-      </w:r>
-      <w:proofErr w:type="gramStart"/>
-      <w:r>
-        <w:t>cards</w:t>
+        <w:t>Shop – Buy upgrades/cards</w:t>
       </w:r>
       <w:r>
         <w:t>;</w:t>
       </w:r>
-      <w:proofErr w:type="gramEnd"/>
     </w:p>
     <w:p>
       <w:pPr>
@@ -852,16 +847,11 @@
         </w:numPr>
       </w:pPr>
       <w:r>
-        <w:t xml:space="preserve">Decks – Edit the current </w:t>
-      </w:r>
-      <w:proofErr w:type="gramStart"/>
-      <w:r>
-        <w:t>decks</w:t>
+        <w:t>Decks – Edit the current decks</w:t>
       </w:r>
       <w:r>
         <w:t>;</w:t>
       </w:r>
-      <w:proofErr w:type="gramEnd"/>
     </w:p>
     <w:p>
       <w:pPr>
@@ -928,26 +918,19 @@
       <w:r>
         <w:t xml:space="preserve">Figure </w:t>
       </w:r>
-      <w:r>
-        <w:fldChar w:fldCharType="begin"/>
-      </w:r>
-      <w:r>
-        <w:instrText xml:space="preserve"> SEQ Figure \* ARABIC </w:instrText>
-      </w:r>
-      <w:r>
-        <w:fldChar w:fldCharType="separate"/>
-      </w:r>
-      <w:r>
-        <w:rPr>
-          <w:noProof/>
-        </w:rPr>
-        <w:t>2</w:t>
-      </w:r>
-      <w:r>
-        <w:fldChar w:fldCharType="end"/>
-      </w:r>
-      <w:r>
-        <w:t xml:space="preserve"> - Flow Diagram of the main screen</w:t>
+      <w:fldSimple w:instr=" SEQ Figura \* ARABIC ">
+        <w:r>
+          <w:rPr>
+            <w:noProof/>
+          </w:rPr>
+          <w:t>2</w:t>
+        </w:r>
+      </w:fldSimple>
+      <w:r>
+        <w:t xml:space="preserve"> - </w:t>
+      </w:r>
+      <w:r>
+        <w:t>Flow Diagram of the main screen</w:t>
       </w:r>
     </w:p>
     <w:p/>
@@ -1010,6 +993,27 @@
       </w:r>
       <w:r>
         <w:t>(world generation, rewards after combat, levels, …).</w:t>
+      </w:r>
+      <w:r>
+        <w:t xml:space="preserve"> </w:t>
+      </w:r>
+      <w:r>
+        <w:rPr>
+          <w:highlight w:val="yellow"/>
+        </w:rPr>
+        <w:t>The player will mostly be going t</w:t>
+      </w:r>
+      <w:r>
+        <w:rPr>
+          <w:highlight w:val="yellow"/>
+        </w:rPr>
+        <w:t>h</w:t>
+      </w:r>
+      <w:r>
+        <w:rPr>
+          <w:highlight w:val="yellow"/>
+        </w:rPr>
+        <w:t>rough dungeons, choosing their desired path from different ramifications. They’ll encounter enemies which they’ll defeat using a set of cards corresponding to the characters actions.</w:t>
       </w:r>
     </w:p>
     <w:p/>
@@ -1161,14 +1165,12 @@
         </w:numPr>
         <w:ind w:left="1134"/>
       </w:pPr>
-      <w:proofErr w:type="gramStart"/>
       <w:r>
         <w:t>Damage</w:t>
       </w:r>
       <w:r>
         <w:t>;</w:t>
       </w:r>
-      <w:proofErr w:type="gramEnd"/>
     </w:p>
     <w:p>
       <w:pPr>
@@ -1179,14 +1181,12 @@
         </w:numPr>
         <w:ind w:left="1134"/>
       </w:pPr>
-      <w:proofErr w:type="gramStart"/>
       <w:r>
         <w:t>Health</w:t>
       </w:r>
       <w:r>
         <w:t>;</w:t>
       </w:r>
-      <w:proofErr w:type="gramEnd"/>
     </w:p>
     <w:p>
       <w:pPr>
@@ -1200,14 +1200,12 @@
       <w:r>
         <w:t xml:space="preserve">Punishing </w:t>
       </w:r>
-      <w:proofErr w:type="gramStart"/>
       <w:r>
         <w:t>effects</w:t>
       </w:r>
       <w:r>
         <w:t>;</w:t>
       </w:r>
-      <w:proofErr w:type="gramEnd"/>
     </w:p>
     <w:p>
       <w:pPr>
@@ -1842,15 +1840,7 @@
         <w:pStyle w:val="Ttulo2"/>
       </w:pPr>
       <w:r>
-        <w:t xml:space="preserve">General look and feel of </w:t>
-      </w:r>
-      <w:proofErr w:type="gramStart"/>
-      <w:r>
-        <w:t>world</w:t>
-      </w:r>
-      <w:proofErr w:type="gramEnd"/>
-      <w:r>
-        <w:t xml:space="preserve"> </w:t>
+        <w:t xml:space="preserve">General look and feel of world </w:t>
       </w:r>
     </w:p>
     <w:p>
@@ -1948,23 +1938,7 @@
     </w:p>
     <w:p>
       <w:r>
-        <w:t xml:space="preserve">This character will be the </w:t>
-      </w:r>
-      <w:proofErr w:type="spellStart"/>
-      <w:r>
-        <w:t>mage</w:t>
-      </w:r>
-      <w:proofErr w:type="spellEnd"/>
-      <w:r>
-        <w:t xml:space="preserve"> of the party dealing magic damage and causing status effects (like burning, poison, </w:t>
-      </w:r>
-      <w:proofErr w:type="spellStart"/>
-      <w:r>
-        <w:t>etc</w:t>
-      </w:r>
-      <w:proofErr w:type="spellEnd"/>
-      <w:r>
-        <w:t>…) and healing the party.</w:t>
+        <w:t>This character will be the mage of the party dealing magic damage and causing status effects (like burning, poison, etc…) and healing the party.</w:t>
       </w:r>
     </w:p>
     <w:p>
@@ -2255,13 +2229,25 @@
     <w:p>
       <w:pPr>
         <w:pStyle w:val="Ttulo1"/>
-      </w:pPr>
-      <w:r>
+        <w:rPr>
+          <w:highlight w:val="yellow"/>
+        </w:rPr>
+      </w:pPr>
+      <w:r>
+        <w:rPr>
+          <w:highlight w:val="yellow"/>
+        </w:rPr>
         <w:lastRenderedPageBreak/>
         <w:t xml:space="preserve">Interface </w:t>
       </w:r>
     </w:p>
     <w:p>
+      <w:r>
+        <w:t>The first step was to create the wireframes to have a better idea of the layout.</w:t>
+      </w:r>
+    </w:p>
+    <w:p/>
+    <w:p>
       <w:pPr>
         <w:pStyle w:val="Ttulo2"/>
       </w:pPr>
@@ -2278,21 +2264,752 @@
       </w:r>
     </w:p>
     <w:p>
+      <w:r>
+        <w:t>The main interface will have a similar look as the wireframe below.</w:t>
+      </w:r>
+    </w:p>
+    <w:p>
+      <w:pPr>
+        <w:keepNext/>
+      </w:pPr>
+      <w:r>
+        <w:rPr>
+          <w:noProof/>
+        </w:rPr>
+        <w:drawing>
+          <wp:inline distT="0" distB="0" distL="0" distR="0" wp14:anchorId="388AC4BA" wp14:editId="06C0206F">
+            <wp:extent cx="5474970" cy="2643505"/>
+            <wp:effectExtent l="0" t="0" r="0" b="4445"/>
+            <wp:docPr id="4" name="Imagem 4" descr="Uma imagem com captura de ecrã, texto, eletrónica, design&#10;&#10;Descrição gerada automaticamente"/>
+            <wp:cNvGraphicFramePr>
+              <a:graphicFrameLocks xmlns:a="http://schemas.openxmlformats.org/drawingml/2006/main" noChangeAspect="1"/>
+            </wp:cNvGraphicFramePr>
+            <a:graphic xmlns:a="http://schemas.openxmlformats.org/drawingml/2006/main">
+              <a:graphicData uri="http://schemas.openxmlformats.org/drawingml/2006/picture">
+                <pic:pic xmlns:pic="http://schemas.openxmlformats.org/drawingml/2006/picture">
+                  <pic:nvPicPr>
+                    <pic:cNvPr id="4" name="Imagem 4" descr="Uma imagem com captura de ecrã, texto, eletrónica, design&#10;&#10;Descrição gerada automaticamente"/>
+                    <pic:cNvPicPr/>
+                  </pic:nvPicPr>
+                  <pic:blipFill>
+                    <a:blip r:embed="rId8"/>
+                    <a:stretch>
+                      <a:fillRect/>
+                    </a:stretch>
+                  </pic:blipFill>
+                  <pic:spPr>
+                    <a:xfrm>
+                      <a:off x="0" y="0"/>
+                      <a:ext cx="5474970" cy="2643505"/>
+                    </a:xfrm>
+                    <a:prstGeom prst="rect">
+                      <a:avLst/>
+                    </a:prstGeom>
+                  </pic:spPr>
+                </pic:pic>
+              </a:graphicData>
+            </a:graphic>
+          </wp:inline>
+        </w:drawing>
+      </w:r>
+    </w:p>
+    <w:p>
+      <w:pPr>
+        <w:pStyle w:val="Legenda"/>
+      </w:pPr>
+      <w:r>
+        <w:t xml:space="preserve">Figure </w:t>
+      </w:r>
+      <w:fldSimple w:instr=" SEQ Figura \* ARABIC ">
+        <w:r>
+          <w:rPr>
+            <w:noProof/>
+          </w:rPr>
+          <w:t>3</w:t>
+        </w:r>
+      </w:fldSimple>
+      <w:r>
+        <w:t xml:space="preserve"> - </w:t>
+      </w:r>
+      <w:r>
+        <w:t>Main gameplay interface</w:t>
+      </w:r>
+    </w:p>
+    <w:p/>
+    <w:p>
+      <w:r>
+        <w:t>The main components shall be:</w:t>
+      </w:r>
+    </w:p>
+    <w:p>
+      <w:pPr>
+        <w:pStyle w:val="PargrafodaLista"/>
+        <w:numPr>
+          <w:ilvl w:val="0"/>
+          <w:numId w:val="9"/>
+        </w:numPr>
+      </w:pPr>
+      <w:r>
+        <w:t>The characters look and status (</w:t>
+      </w:r>
+      <w:r>
+        <w:t>HP</w:t>
+      </w:r>
+      <w:r>
+        <w:t xml:space="preserve"> bar, </w:t>
+      </w:r>
+      <w:r>
+        <w:t>status effects, protection);</w:t>
+      </w:r>
+    </w:p>
+    <w:p>
+      <w:pPr>
+        <w:pStyle w:val="PargrafodaLista"/>
+        <w:numPr>
+          <w:ilvl w:val="0"/>
+          <w:numId w:val="9"/>
+        </w:numPr>
+      </w:pPr>
+      <w:r>
+        <w:t>The cards the player can use;</w:t>
+      </w:r>
+    </w:p>
+    <w:p>
+      <w:pPr>
+        <w:pStyle w:val="PargrafodaLista"/>
+        <w:numPr>
+          <w:ilvl w:val="0"/>
+          <w:numId w:val="9"/>
+        </w:numPr>
+      </w:pPr>
+      <w:r>
+        <w:t>The energy available to the player;</w:t>
+      </w:r>
+    </w:p>
+    <w:p>
+      <w:pPr>
+        <w:pStyle w:val="PargrafodaLista"/>
+        <w:numPr>
+          <w:ilvl w:val="0"/>
+          <w:numId w:val="9"/>
+        </w:numPr>
+      </w:pPr>
+      <w:r>
+        <w:t xml:space="preserve">The enemies look and status (same as the characters </w:t>
+      </w:r>
+      <w:r>
+        <w:t>with the addition of the next action they’ll perform)</w:t>
+      </w:r>
+    </w:p>
+    <w:p>
+      <w:pPr>
+        <w:jc w:val="both"/>
+      </w:pPr>
+      <w:r>
+        <w:t>To help the player</w:t>
+      </w:r>
+      <w:r>
+        <w:t xml:space="preserve">, it’ll have some addition information like currency, current </w:t>
+      </w:r>
+      <w:r>
+        <w:t>stage,</w:t>
+      </w:r>
+      <w:r>
+        <w:t xml:space="preserve"> and the active character</w:t>
+      </w:r>
+      <w:r>
+        <w:t xml:space="preserve">. A button will be available </w:t>
+      </w:r>
+      <w:r>
+        <w:t>to open a side menu with more information like the map and others.</w:t>
+      </w:r>
+    </w:p>
+    <w:p/>
+    <w:p>
       <w:pPr>
         <w:pStyle w:val="Ttulo3"/>
       </w:pPr>
       <w:r>
+        <w:rPr>
+          <w:noProof/>
+        </w:rPr>
+        <w:lastRenderedPageBreak/>
+        <w:drawing>
+          <wp:anchor distT="0" distB="0" distL="114300" distR="114300" simplePos="0" relativeHeight="251658240" behindDoc="0" locked="0" layoutInCell="1" allowOverlap="1" wp14:anchorId="68D8EDF3" wp14:editId="45686EA3">
+            <wp:simplePos x="0" y="0"/>
+            <wp:positionH relativeFrom="margin">
+              <wp:align>right</wp:align>
+            </wp:positionH>
+            <wp:positionV relativeFrom="paragraph">
+              <wp:posOffset>14605</wp:posOffset>
+            </wp:positionV>
+            <wp:extent cx="571500" cy="1857375"/>
+            <wp:effectExtent l="0" t="0" r="0" b="9525"/>
+            <wp:wrapSquare wrapText="bothSides"/>
+            <wp:docPr id="6" name="Imagem 6" descr="Uma imagem com texto, captura de ecrã, Retângulo, Tipo de letra&#10;&#10;Descrição gerada automaticamente"/>
+            <wp:cNvGraphicFramePr>
+              <a:graphicFrameLocks xmlns:a="http://schemas.openxmlformats.org/drawingml/2006/main" noChangeAspect="1"/>
+            </wp:cNvGraphicFramePr>
+            <a:graphic xmlns:a="http://schemas.openxmlformats.org/drawingml/2006/main">
+              <a:graphicData uri="http://schemas.openxmlformats.org/drawingml/2006/picture">
+                <pic:pic xmlns:pic="http://schemas.openxmlformats.org/drawingml/2006/picture">
+                  <pic:nvPicPr>
+                    <pic:cNvPr id="6" name="Imagem 6" descr="Uma imagem com texto, captura de ecrã, Retângulo, Tipo de letra&#10;&#10;Descrição gerada automaticamente"/>
+                    <pic:cNvPicPr/>
+                  </pic:nvPicPr>
+                  <pic:blipFill>
+                    <a:blip r:embed="rId9">
+                      <a:extLst>
+                        <a:ext uri="{28A0092B-C50C-407E-A947-70E740481C1C}">
+                          <a14:useLocalDpi xmlns:a14="http://schemas.microsoft.com/office/drawing/2010/main" val="0"/>
+                        </a:ext>
+                      </a:extLst>
+                    </a:blip>
+                    <a:stretch>
+                      <a:fillRect/>
+                    </a:stretch>
+                  </pic:blipFill>
+                  <pic:spPr>
+                    <a:xfrm>
+                      <a:off x="0" y="0"/>
+                      <a:ext cx="571500" cy="1857375"/>
+                    </a:xfrm>
+                    <a:prstGeom prst="rect">
+                      <a:avLst/>
+                    </a:prstGeom>
+                  </pic:spPr>
+                </pic:pic>
+              </a:graphicData>
+            </a:graphic>
+          </wp:anchor>
+        </w:drawing>
+      </w:r>
+      <w:r>
         <w:t xml:space="preserve">Menus </w:t>
       </w:r>
     </w:p>
     <w:p>
       <w:pPr>
-        <w:pStyle w:val="Ttulo3"/>
-      </w:pPr>
-      <w:r>
-        <w:t xml:space="preserve">Camera model </w:t>
-      </w:r>
-    </w:p>
+        <w:jc w:val="both"/>
+      </w:pPr>
+      <w:r>
+        <w:t xml:space="preserve">The menus will have the same </w:t>
+      </w:r>
+      <w:r>
+        <w:t>layout, changing the content. The player will be able to change from each menu using the sidebar. The icons will represent each topic</w:t>
+      </w:r>
+      <w:r>
+        <w:t>:</w:t>
+      </w:r>
+    </w:p>
+    <w:p>
+      <w:pPr>
+        <w:pStyle w:val="PargrafodaLista"/>
+        <w:numPr>
+          <w:ilvl w:val="0"/>
+          <w:numId w:val="15"/>
+        </w:numPr>
+        <w:ind w:left="360" w:firstLine="0"/>
+        <w:jc w:val="both"/>
+      </w:pPr>
+      <w:r>
+        <w:t>Gear – Settings: basic account information, game settings</w:t>
+      </w:r>
+      <w:r>
+        <w:t>;</w:t>
+      </w:r>
+    </w:p>
+    <w:p>
+      <w:pPr>
+        <w:pStyle w:val="PargrafodaLista"/>
+        <w:numPr>
+          <w:ilvl w:val="0"/>
+          <w:numId w:val="15"/>
+        </w:numPr>
+        <w:ind w:left="360" w:firstLine="0"/>
+        <w:jc w:val="both"/>
+      </w:pPr>
+      <w:r>
+        <w:t>Map – Shows the full path hiding the unknown chambers;</w:t>
+      </w:r>
+    </w:p>
+    <w:p>
+      <w:pPr>
+        <w:pStyle w:val="PargrafodaLista"/>
+        <w:numPr>
+          <w:ilvl w:val="0"/>
+          <w:numId w:val="15"/>
+        </w:numPr>
+        <w:ind w:left="360" w:firstLine="0"/>
+        <w:jc w:val="both"/>
+      </w:pPr>
+      <w:r>
+        <w:t>Bag – Inventory: shows a simple description of the items;</w:t>
+      </w:r>
+    </w:p>
+    <w:p>
+      <w:pPr>
+        <w:pStyle w:val="PargrafodaLista"/>
+        <w:numPr>
+          <w:ilvl w:val="0"/>
+          <w:numId w:val="15"/>
+        </w:numPr>
+        <w:ind w:left="360" w:firstLine="0"/>
+        <w:jc w:val="both"/>
+      </w:pPr>
+      <w:r>
+        <w:rPr>
+          <w:noProof/>
+        </w:rPr>
+        <mc:AlternateContent>
+          <mc:Choice Requires="wps">
+            <w:drawing>
+              <wp:anchor distT="0" distB="0" distL="114300" distR="114300" simplePos="0" relativeHeight="251660288" behindDoc="0" locked="0" layoutInCell="1" allowOverlap="1" wp14:anchorId="3B8DA38A" wp14:editId="163B6794">
+                <wp:simplePos x="0" y="0"/>
+                <wp:positionH relativeFrom="column">
+                  <wp:posOffset>3457575</wp:posOffset>
+                </wp:positionH>
+                <wp:positionV relativeFrom="paragraph">
+                  <wp:posOffset>258445</wp:posOffset>
+                </wp:positionV>
+                <wp:extent cx="1371600" cy="635"/>
+                <wp:effectExtent l="0" t="0" r="0" b="8255"/>
+                <wp:wrapSquare wrapText="bothSides"/>
+                <wp:docPr id="7" name="Caixa de texto 7"/>
+                <wp:cNvGraphicFramePr/>
+                <a:graphic xmlns:a="http://schemas.openxmlformats.org/drawingml/2006/main">
+                  <a:graphicData uri="http://schemas.microsoft.com/office/word/2010/wordprocessingShape">
+                    <wps:wsp>
+                      <wps:cNvSpPr txBox="1"/>
+                      <wps:spPr>
+                        <a:xfrm>
+                          <a:off x="0" y="0"/>
+                          <a:ext cx="1371600" cy="635"/>
+                        </a:xfrm>
+                        <a:prstGeom prst="rect">
+                          <a:avLst/>
+                        </a:prstGeom>
+                        <a:solidFill>
+                          <a:prstClr val="white"/>
+                        </a:solidFill>
+                        <a:ln>
+                          <a:noFill/>
+                        </a:ln>
+                      </wps:spPr>
+                      <wps:txbx>
+                        <w:txbxContent>
+                          <w:p>
+                            <w:pPr>
+                              <w:pStyle w:val="Legenda"/>
+                              <w:jc w:val="right"/>
+                              <w:rPr>
+                                <w:noProof/>
+                              </w:rPr>
+                            </w:pPr>
+                            <w:r>
+                              <w:t xml:space="preserve">Figure </w:t>
+                            </w:r>
+                            <w:fldSimple w:instr=" SEQ Figura \* ARABIC ">
+                              <w:r>
+                                <w:rPr>
+                                  <w:noProof/>
+                                </w:rPr>
+                                <w:t>4</w:t>
+                              </w:r>
+                            </w:fldSimple>
+                            <w:r>
+                              <w:t xml:space="preserve"> - Menu sidebar</w:t>
+                            </w:r>
+                          </w:p>
+                        </w:txbxContent>
+                      </wps:txbx>
+                      <wps:bodyPr rot="0" spcFirstLastPara="0" vertOverflow="overflow" horzOverflow="overflow" vert="horz" wrap="square" lIns="0" tIns="0" rIns="0" bIns="0" numCol="1" spcCol="0" rtlCol="0" fromWordArt="0" anchor="t" anchorCtr="0" forceAA="0" compatLnSpc="1">
+                        <a:prstTxWarp prst="textNoShape">
+                          <a:avLst/>
+                        </a:prstTxWarp>
+                        <a:spAutoFit/>
+                      </wps:bodyPr>
+                    </wps:wsp>
+                  </a:graphicData>
+                </a:graphic>
+                <wp14:sizeRelH relativeFrom="margin">
+                  <wp14:pctWidth>0</wp14:pctWidth>
+                </wp14:sizeRelH>
+              </wp:anchor>
+            </w:drawing>
+          </mc:Choice>
+          <mc:Fallback>
+            <w:pict>
+              <v:shapetype w14:anchorId="3B8DA38A" id="_x0000_t202" coordsize="21600,21600" o:spt="202" path="m,l,21600r21600,l21600,xe">
+                <v:stroke joinstyle="miter"/>
+                <v:path gradientshapeok="t" o:connecttype="rect"/>
+              </v:shapetype>
+              <v:shape id="Caixa de texto 7" o:spid="_x0000_s1026" type="#_x0000_t202" style="position:absolute;left:0;text-align:left;margin-left:272.25pt;margin-top:20.35pt;width:108pt;height:.05pt;z-index:251660288;visibility:visible;mso-wrap-style:square;mso-width-percent:0;mso-wrap-distance-left:9pt;mso-wrap-distance-top:0;mso-wrap-distance-right:9pt;mso-wrap-distance-bottom:0;mso-position-horizontal:absolute;mso-position-horizontal-relative:text;mso-position-vertical:absolute;mso-position-vertical-relative:text;mso-width-percent:0;mso-width-relative:margin;v-text-anchor:top" o:gfxdata="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" stroked="f">
+                <v:textbox style="mso-fit-shape-to-text:t" inset="0,0,0,0">
+                  <w:txbxContent>
+                    <w:p>
+                      <w:pPr>
+                        <w:pStyle w:val="Legenda"/>
+                        <w:jc w:val="right"/>
+                        <w:rPr>
+                          <w:noProof/>
+                        </w:rPr>
+                      </w:pPr>
+                      <w:r>
+                        <w:t xml:space="preserve">Figure </w:t>
+                      </w:r>
+                      <w:fldSimple w:instr=" SEQ Figura \* ARABIC ">
+                        <w:r>
+                          <w:rPr>
+                            <w:noProof/>
+                          </w:rPr>
+                          <w:t>4</w:t>
+                        </w:r>
+                      </w:fldSimple>
+                      <w:r>
+                        <w:t xml:space="preserve"> - Menu sidebar</w:t>
+                      </w:r>
+                    </w:p>
+                  </w:txbxContent>
+                </v:textbox>
+                <w10:wrap type="square"/>
+              </v:shape>
+            </w:pict>
+          </mc:Fallback>
+        </mc:AlternateContent>
+      </w:r>
+      <w:r>
+        <w:t>Cards – Shows a more detailed description of every card.</w:t>
+      </w:r>
+      <w:r>
+        <w:rPr>
+          <w:noProof/>
+        </w:rPr>
+        <w:t xml:space="preserve"> </w:t>
+      </w:r>
+    </w:p>
+    <w:p/>
+    <w:p/>
+    <w:p>
+      <w:pPr>
+        <w:pStyle w:val="Ttulo4"/>
+      </w:pPr>
+      <w:r>
+        <w:t>Game settings</w:t>
+      </w:r>
+    </w:p>
+    <w:p>
+      <w:pPr>
+        <w:keepNext/>
+      </w:pPr>
+      <w:r>
+        <w:rPr>
+          <w:noProof/>
+        </w:rPr>
+        <w:drawing>
+          <wp:inline distT="0" distB="0" distL="0" distR="0" wp14:anchorId="4B4D2488" wp14:editId="3EAEBC82">
+            <wp:extent cx="5372100" cy="2562225"/>
+            <wp:effectExtent l="0" t="0" r="0" b="9525"/>
+            <wp:docPr id="5" name="Imagem 5" descr="Uma imagem com texto, captura de ecrã, multimédia, software&#10;&#10;Descrição gerada automaticamente"/>
+            <wp:cNvGraphicFramePr>
+              <a:graphicFrameLocks xmlns:a="http://schemas.openxmlformats.org/drawingml/2006/main" noChangeAspect="1"/>
+            </wp:cNvGraphicFramePr>
+            <a:graphic xmlns:a="http://schemas.openxmlformats.org/drawingml/2006/main">
+              <a:graphicData uri="http://schemas.openxmlformats.org/drawingml/2006/picture">
+                <pic:pic xmlns:pic="http://schemas.openxmlformats.org/drawingml/2006/picture">
+                  <pic:nvPicPr>
+                    <pic:cNvPr id="5" name="Imagem 5" descr="Uma imagem com texto, captura de ecrã, multimédia, software&#10;&#10;Descrição gerada automaticamente"/>
+                    <pic:cNvPicPr/>
+                  </pic:nvPicPr>
+                  <pic:blipFill rotWithShape="1">
+                    <a:blip r:embed="rId10"/>
+                    <a:srcRect l="870" t="727" r="1009" b="1549"/>
+                    <a:stretch/>
+                  </pic:blipFill>
+                  <pic:spPr bwMode="auto">
+                    <a:xfrm>
+                      <a:off x="0" y="0"/>
+                      <a:ext cx="5372100" cy="2562225"/>
+                    </a:xfrm>
+                    <a:prstGeom prst="rect">
+                      <a:avLst/>
+                    </a:prstGeom>
+                    <a:ln>
+                      <a:noFill/>
+                    </a:ln>
+                    <a:extLst>
+                      <a:ext uri="{53640926-AAD7-44D8-BBD7-CCE9431645EC}">
+                        <a14:shadowObscured xmlns:a14="http://schemas.microsoft.com/office/drawing/2010/main"/>
+                      </a:ext>
+                    </a:extLst>
+                  </pic:spPr>
+                </pic:pic>
+              </a:graphicData>
+            </a:graphic>
+          </wp:inline>
+        </w:drawing>
+      </w:r>
+    </w:p>
+    <w:p>
+      <w:pPr>
+        <w:pStyle w:val="Legenda"/>
+      </w:pPr>
+      <w:r>
+        <w:t xml:space="preserve">Figura </w:t>
+      </w:r>
+      <w:fldSimple w:instr=" SEQ Figura \* ARABIC ">
+        <w:r>
+          <w:rPr>
+            <w:noProof/>
+          </w:rPr>
+          <w:t>5</w:t>
+        </w:r>
+      </w:fldSimple>
+      <w:r>
+        <w:t xml:space="preserve"> - Menu with game settings</w:t>
+      </w:r>
+    </w:p>
+    <w:p/>
+    <w:p>
+      <w:pPr>
+        <w:pStyle w:val="Ttulo4"/>
+      </w:pPr>
+      <w:r>
+        <w:t>Map</w:t>
+      </w:r>
+    </w:p>
+    <w:p>
+      <w:pPr>
+        <w:keepNext/>
+      </w:pPr>
+      <w:r>
+        <w:rPr>
+          <w:noProof/>
+        </w:rPr>
+        <w:drawing>
+          <wp:inline distT="0" distB="0" distL="0" distR="0" wp14:anchorId="29042DBC" wp14:editId="225702E1">
+            <wp:extent cx="5391150" cy="2571750"/>
+            <wp:effectExtent l="0" t="0" r="0" b="0"/>
+            <wp:docPr id="10" name="Imagem 10" descr="Uma imagem com captura de ecrã, multimédia, texto, aparelho&#10;&#10;Descrição gerada automaticamente"/>
+            <wp:cNvGraphicFramePr>
+              <a:graphicFrameLocks xmlns:a="http://schemas.openxmlformats.org/drawingml/2006/main" noChangeAspect="1"/>
+            </wp:cNvGraphicFramePr>
+            <a:graphic xmlns:a="http://schemas.openxmlformats.org/drawingml/2006/main">
+              <a:graphicData uri="http://schemas.openxmlformats.org/drawingml/2006/picture">
+                <pic:pic xmlns:pic="http://schemas.openxmlformats.org/drawingml/2006/picture">
+                  <pic:nvPicPr>
+                    <pic:cNvPr id="10" name="Imagem 10" descr="Uma imagem com captura de ecrã, multimédia, texto, aparelho&#10;&#10;Descrição gerada automaticamente"/>
+                    <pic:cNvPicPr/>
+                  </pic:nvPicPr>
+                  <pic:blipFill rotWithShape="1">
+                    <a:blip r:embed="rId11"/>
+                    <a:srcRect l="870" t="727" r="661" b="1186"/>
+                    <a:stretch/>
+                  </pic:blipFill>
+                  <pic:spPr bwMode="auto">
+                    <a:xfrm>
+                      <a:off x="0" y="0"/>
+                      <a:ext cx="5391150" cy="2571750"/>
+                    </a:xfrm>
+                    <a:prstGeom prst="rect">
+                      <a:avLst/>
+                    </a:prstGeom>
+                    <a:ln>
+                      <a:noFill/>
+                    </a:ln>
+                    <a:extLst>
+                      <a:ext uri="{53640926-AAD7-44D8-BBD7-CCE9431645EC}">
+                        <a14:shadowObscured xmlns:a14="http://schemas.microsoft.com/office/drawing/2010/main"/>
+                      </a:ext>
+                    </a:extLst>
+                  </pic:spPr>
+                </pic:pic>
+              </a:graphicData>
+            </a:graphic>
+          </wp:inline>
+        </w:drawing>
+      </w:r>
+    </w:p>
+    <w:p>
+      <w:pPr>
+        <w:pStyle w:val="Legenda"/>
+      </w:pPr>
+      <w:r>
+        <w:t xml:space="preserve">Figura </w:t>
+      </w:r>
+      <w:fldSimple w:instr=" SEQ Figura \* ARABIC ">
+        <w:r>
+          <w:rPr>
+            <w:noProof/>
+          </w:rPr>
+          <w:t>6</w:t>
+        </w:r>
+      </w:fldSimple>
+      <w:r>
+        <w:t xml:space="preserve"> - Menu with map</w:t>
+      </w:r>
+    </w:p>
+    <w:p>
+      <w:pPr>
+        <w:pStyle w:val="Ttulo4"/>
+      </w:pPr>
+      <w:r>
+        <w:lastRenderedPageBreak/>
+        <w:t>Inventory</w:t>
+      </w:r>
+    </w:p>
+    <w:p>
+      <w:pPr>
+        <w:keepNext/>
+      </w:pPr>
+      <w:r>
+        <w:rPr>
+          <w:noProof/>
+        </w:rPr>
+        <w:drawing>
+          <wp:inline distT="0" distB="0" distL="0" distR="0" wp14:anchorId="7A5B11CE" wp14:editId="272D8F99">
+            <wp:extent cx="5436870" cy="2600325"/>
+            <wp:effectExtent l="0" t="0" r="0" b="9525"/>
+            <wp:docPr id="9" name="Imagem 9" descr="Uma imagem com texto, captura de ecrã, multimédia, número&#10;&#10;Descrição gerada automaticamente"/>
+            <wp:cNvGraphicFramePr>
+              <a:graphicFrameLocks xmlns:a="http://schemas.openxmlformats.org/drawingml/2006/main" noChangeAspect="1"/>
+            </wp:cNvGraphicFramePr>
+            <a:graphic xmlns:a="http://schemas.openxmlformats.org/drawingml/2006/main">
+              <a:graphicData uri="http://schemas.openxmlformats.org/drawingml/2006/picture">
+                <pic:pic xmlns:pic="http://schemas.openxmlformats.org/drawingml/2006/picture">
+                  <pic:nvPicPr>
+                    <pic:cNvPr id="9" name="Imagem 9" descr="Uma imagem com texto, captura de ecrã, multimédia, número&#10;&#10;Descrição gerada automaticamente"/>
+                    <pic:cNvPicPr/>
+                  </pic:nvPicPr>
+                  <pic:blipFill rotWithShape="1">
+                    <a:blip r:embed="rId12"/>
+                    <a:srcRect l="696" t="1071" b="1522"/>
+                    <a:stretch/>
+                  </pic:blipFill>
+                  <pic:spPr bwMode="auto">
+                    <a:xfrm>
+                      <a:off x="0" y="0"/>
+                      <a:ext cx="5436870" cy="2600325"/>
+                    </a:xfrm>
+                    <a:prstGeom prst="rect">
+                      <a:avLst/>
+                    </a:prstGeom>
+                    <a:ln>
+                      <a:noFill/>
+                    </a:ln>
+                    <a:extLst>
+                      <a:ext uri="{53640926-AAD7-44D8-BBD7-CCE9431645EC}">
+                        <a14:shadowObscured xmlns:a14="http://schemas.microsoft.com/office/drawing/2010/main"/>
+                      </a:ext>
+                    </a:extLst>
+                  </pic:spPr>
+                </pic:pic>
+              </a:graphicData>
+            </a:graphic>
+          </wp:inline>
+        </w:drawing>
+      </w:r>
+    </w:p>
+    <w:p>
+      <w:pPr>
+        <w:pStyle w:val="Legenda"/>
+      </w:pPr>
+      <w:r>
+        <w:t xml:space="preserve">Figura </w:t>
+      </w:r>
+      <w:fldSimple w:instr=" SEQ Figura \* ARABIC ">
+        <w:r>
+          <w:rPr>
+            <w:noProof/>
+          </w:rPr>
+          <w:t>7</w:t>
+        </w:r>
+      </w:fldSimple>
+      <w:r>
+        <w:t xml:space="preserve"> - Menu with inventory</w:t>
+      </w:r>
+    </w:p>
+    <w:p/>
+    <w:p>
+      <w:pPr>
+        <w:pStyle w:val="Ttulo4"/>
+      </w:pPr>
+      <w:r>
+        <w:t>Deck</w:t>
+      </w:r>
+    </w:p>
+    <w:p>
+      <w:pPr>
+        <w:keepNext/>
+      </w:pPr>
+      <w:r>
+        <w:rPr>
+          <w:noProof/>
+        </w:rPr>
+        <w:drawing>
+          <wp:inline distT="0" distB="0" distL="0" distR="0" wp14:anchorId="432196BC" wp14:editId="0DC3C27B">
+            <wp:extent cx="5391150" cy="2590800"/>
+            <wp:effectExtent l="0" t="0" r="0" b="0"/>
+            <wp:docPr id="8" name="Imagem 8" descr="Uma imagem com captura de ecrã, texto, eletrónica, multimédia&#10;&#10;Descrição gerada automaticamente"/>
+            <wp:cNvGraphicFramePr>
+              <a:graphicFrameLocks xmlns:a="http://schemas.openxmlformats.org/drawingml/2006/main" noChangeAspect="1"/>
+            </wp:cNvGraphicFramePr>
+            <a:graphic xmlns:a="http://schemas.openxmlformats.org/drawingml/2006/main">
+              <a:graphicData uri="http://schemas.openxmlformats.org/drawingml/2006/picture">
+                <pic:pic xmlns:pic="http://schemas.openxmlformats.org/drawingml/2006/picture">
+                  <pic:nvPicPr>
+                    <pic:cNvPr id="8" name="Imagem 8" descr="Uma imagem com captura de ecrã, texto, eletrónica, multimédia&#10;&#10;Descrição gerada automaticamente"/>
+                    <pic:cNvPicPr/>
+                  </pic:nvPicPr>
+                  <pic:blipFill rotWithShape="1">
+                    <a:blip r:embed="rId13"/>
+                    <a:srcRect l="870" t="363" r="661" b="943"/>
+                    <a:stretch/>
+                  </pic:blipFill>
+                  <pic:spPr bwMode="auto">
+                    <a:xfrm>
+                      <a:off x="0" y="0"/>
+                      <a:ext cx="5391150" cy="2590800"/>
+                    </a:xfrm>
+                    <a:prstGeom prst="rect">
+                      <a:avLst/>
+                    </a:prstGeom>
+                    <a:ln>
+                      <a:noFill/>
+                    </a:ln>
+                    <a:extLst>
+                      <a:ext uri="{53640926-AAD7-44D8-BBD7-CCE9431645EC}">
+                        <a14:shadowObscured xmlns:a14="http://schemas.microsoft.com/office/drawing/2010/main"/>
+                      </a:ext>
+                    </a:extLst>
+                  </pic:spPr>
+                </pic:pic>
+              </a:graphicData>
+            </a:graphic>
+          </wp:inline>
+        </w:drawing>
+      </w:r>
+    </w:p>
+    <w:p>
+      <w:pPr>
+        <w:pStyle w:val="Legenda"/>
+      </w:pPr>
+      <w:r>
+        <w:t xml:space="preserve">Figura </w:t>
+      </w:r>
+      <w:fldSimple w:instr=" SEQ Figura \* ARABIC ">
+        <w:r>
+          <w:rPr>
+            <w:noProof/>
+          </w:rPr>
+          <w:t>8</w:t>
+        </w:r>
+      </w:fldSimple>
+      <w:r>
+        <w:t xml:space="preserve"> - Menu with deck information</w:t>
+      </w:r>
+    </w:p>
+    <w:p/>
     <w:p>
       <w:pPr>
         <w:pStyle w:val="Ttulo2"/>
@@ -2302,11 +3019,6 @@
       </w:r>
     </w:p>
     <w:p>
-      <w:r>
-        <w:t xml:space="preserve">How does the game player control the game?   What are the specific commands? </w:t>
-      </w:r>
-    </w:p>
-    <w:p>
       <w:pPr>
         <w:pStyle w:val="Ttulo2"/>
       </w:pPr>
@@ -2320,19 +3032,6 @@
       </w:pPr>
       <w:r>
         <w:t xml:space="preserve">Game Art </w:t>
-      </w:r>
-    </w:p>
-    <w:p>
-      <w:r>
-        <w:t xml:space="preserve">intended </w:t>
-      </w:r>
-      <w:proofErr w:type="gramStart"/>
-      <w:r>
-        <w:t>style</w:t>
-      </w:r>
-      <w:proofErr w:type="gramEnd"/>
-      <w:r>
-        <w:t xml:space="preserve"> </w:t>
       </w:r>
     </w:p>
     <w:p>
@@ -2354,7 +3053,7 @@
 </file>
 
 <file path=word/numbering.xml><?xml version="1.0" encoding="utf-8"?>
-<w:numbering xmlns:wpc="http://schemas.microsoft.com/office/word/2010/wordprocessingCanvas" xmlns:cx="http://schemas.microsoft.com/office/drawing/2014/chartex" xmlns:cx1="http://schemas.microsoft.com/office/drawing/2015/9/8/chartex" xmlns:cx2="http://schemas.microsoft.com/office/drawing/2015/10/21/chartex" xmlns:cx3="http://schemas.microsoft.com/office/drawing/2016/5/9/chartex" xmlns:cx4="http://schemas.microsoft.com/office/drawing/2016/5/10/chartex" xmlns:cx5="http://schemas.microsoft.com/office/drawing/2016/5/11/chartex" xmlns:cx6="http://schemas.microsoft.com/office/drawing/2016/5/12/chartex" xmlns:cx7="http://schemas.microsoft.com/office/drawing/2016/5/13/chartex" xmlns:cx8="http://schemas.microsoft.com/office/drawing/2016/5/14/chartex" xmlns:mc="http://schemas.openxmlformats.org/markup-compatibility/2006" xmlns:aink="http://schemas.microsoft.com/office/drawing/2016/ink" xmlns:am3d="http://schemas.microsoft.com/office/drawing/2017/model3d" xmlns:o="urn:schemas-microsoft-com:office:office" xmlns:oel="http://schemas.microsoft.com/office/2019/extlst" xmlns:r="http://schemas.openxmlformats.org/officeDocument/2006/relationships" xmlns:m="http://schemas.openxmlformats.org/officeDocument/2006/math" xmlns:v="urn:schemas-microsoft-com:vml" xmlns:wp14="http://schemas.microsoft.com/office/word/2010/wordprocessingDrawing" xmlns:wp="http://schemas.openxmlformats.org/drawingml/2006/wordprocessingDrawing" xmlns:w10="urn:schemas-microsoft-com:office:word" xmlns:w="http://schemas.openxmlformats.org/wordprocessingml/2006/main" xmlns:w14="http://schemas.microsoft.com/office/word/2010/wordml" xmlns:w15="http://schemas.microsoft.com/office/word/2012/wordml" xmlns:w16cex="http://schemas.microsoft.com/office/word/2018/wordml/cex" xmlns:w16cid="http://schemas.microsoft.com/office/word/2016/wordml/cid" xmlns:w16="http://schemas.microsoft.com/office/word/2018/wordml" xmlns:w16sdtdh="http://schemas.microsoft.com/office/word/2020/wordml/sdtdatahash" xmlns:w16se="http://schemas.microsoft.com/office/word/2015/wordml/symex" xmlns:wpg="http://schemas.microsoft.com/office/word/2010/wordprocessingGroup" xmlns:wpi="http://schemas.microsoft.com/office/word/2010/wordprocessingInk" xmlns:wne="http://schemas.microsoft.com/office/word/2006/wordml" xmlns:wps="http://schemas.microsoft.com/office/word/2010/wordprocessingShape" mc:Ignorable="w14 w15 w16se w16cid w16 w16cex w16sdtdh wp14">
+<w:numbering xmlns:wpc="http://schemas.microsoft.com/office/word/2010/wordprocessingCanvas" xmlns:cx="http://schemas.microsoft.com/office/drawing/2014/chartex" xmlns:cx1="http://schemas.microsoft.com/office/drawing/2015/9/8/chartex" xmlns:cx2="http://schemas.microsoft.com/office/drawing/2015/10/21/chartex" xmlns:cx3="http://schemas.microsoft.com/office/drawing/2016/5/9/chartex" xmlns:cx4="http://schemas.microsoft.com/office/drawing/2016/5/10/chartex" xmlns:cx5="http://schemas.microsoft.com/office/drawing/2016/5/11/chartex" xmlns:cx6="http://schemas.microsoft.com/office/drawing/2016/5/12/chartex" xmlns:cx7="http://schemas.microsoft.com/office/drawing/2016/5/13/chartex" xmlns:cx8="http://schemas.microsoft.com/office/drawing/2016/5/14/chartex" xmlns:mc="http://schemas.openxmlformats.org/markup-compatibility/2006" xmlns:aink="http://schemas.microsoft.com/office/drawing/2016/ink" xmlns:am3d="http://schemas.microsoft.com/office/drawing/2017/model3d" xmlns:o="urn:schemas-microsoft-com:office:office" xmlns:oel="http://schemas.microsoft.com/office/2019/extlst" xmlns:r="http://schemas.openxmlformats.org/officeDocument/2006/relationships" xmlns:m="http://schemas.openxmlformats.org/officeDocument/2006/math" xmlns:v="urn:schemas-microsoft-com:vml" xmlns:wp14="http://schemas.microsoft.com/office/word/2010/wordprocessingDrawing" xmlns:wp="http://schemas.openxmlformats.org/drawingml/2006/wordprocessingDrawing" xmlns:w10="urn:schemas-microsoft-com:office:word" xmlns:w="http://schemas.openxmlformats.org/wordprocessingml/2006/main" xmlns:w14="http://schemas.microsoft.com/office/word/2010/wordml" xmlns:w15="http://schemas.microsoft.com/office/word/2012/wordml" xmlns:w16cex="http://schemas.microsoft.com/office/word/2018/wordml/cex" xmlns:w16cid="http://schemas.microsoft.com/office/word/2016/wordml/cid" xmlns:w16="http://schemas.microsoft.com/office/word/2018/wordml" xmlns:w16du="http://schemas.microsoft.com/office/word/2023/wordml/word16du" xmlns:w16sdtdh="http://schemas.microsoft.com/office/word/2020/wordml/sdtdatahash" xmlns:w16se="http://schemas.microsoft.com/office/word/2015/wordml/symex" xmlns:wpg="http://schemas.microsoft.com/office/word/2010/wordprocessingGroup" xmlns:wpi="http://schemas.microsoft.com/office/word/2010/wordprocessingInk" xmlns:wne="http://schemas.microsoft.com/office/word/2006/wordml" xmlns:wps="http://schemas.microsoft.com/office/word/2010/wordprocessingShape" mc:Ignorable="w14 w15 w16se w16cid w16 w16cex w16sdtdh wp14">
   <w:abstractNum w:abstractNumId="0" w15:restartNumberingAfterBreak="0">
     <w:nsid w:val="0A0170E6"/>
     <w:multiLevelType w:val="multilevel"/>
@@ -3219,6 +3918,119 @@
     </w:lvl>
   </w:abstractNum>
   <w:abstractNum w:abstractNumId="5" w15:restartNumberingAfterBreak="0">
+    <w:nsid w:val="47B416A5"/>
+    <w:multiLevelType w:val="hybridMultilevel"/>
+    <w:tmpl w:val="D70ED324"/>
+    <w:lvl w:ilvl="0" w:tplc="04090001">
+      <w:start w:val="1"/>
+      <w:numFmt w:val="bullet"/>
+      <w:lvlText w:val=""/>
+      <w:lvlJc w:val="left"/>
+      <w:pPr>
+        <w:ind w:left="720" w:hanging="360"/>
+      </w:pPr>
+      <w:rPr>
+        <w:rFonts w:ascii="Symbol" w:hAnsi="Symbol" w:hint="default"/>
+      </w:rPr>
+    </w:lvl>
+    <w:lvl w:ilvl="1" w:tplc="04090003" w:tentative="1">
+      <w:start w:val="1"/>
+      <w:numFmt w:val="bullet"/>
+      <w:lvlText w:val="o"/>
+      <w:lvlJc w:val="left"/>
+      <w:pPr>
+        <w:ind w:left="1440" w:hanging="360"/>
+      </w:pPr>
+      <w:rPr>
+        <w:rFonts w:ascii="Courier New" w:hAnsi="Courier New" w:cs="Courier New" w:hint="default"/>
+      </w:rPr>
+    </w:lvl>
+    <w:lvl w:ilvl="2" w:tplc="04090005" w:tentative="1">
+      <w:start w:val="1"/>
+      <w:numFmt w:val="bullet"/>
+      <w:lvlText w:val=""/>
+      <w:lvlJc w:val="left"/>
+      <w:pPr>
+        <w:ind w:left="2160" w:hanging="360"/>
+      </w:pPr>
+      <w:rPr>
+        <w:rFonts w:ascii="Wingdings" w:hAnsi="Wingdings" w:hint="default"/>
+      </w:rPr>
+    </w:lvl>
+    <w:lvl w:ilvl="3" w:tplc="04090001" w:tentative="1">
+      <w:start w:val="1"/>
+      <w:numFmt w:val="bullet"/>
+      <w:lvlText w:val=""/>
+      <w:lvlJc w:val="left"/>
+      <w:pPr>
+        <w:ind w:left="2880" w:hanging="360"/>
+      </w:pPr>
+      <w:rPr>
+        <w:rFonts w:ascii="Symbol" w:hAnsi="Symbol" w:hint="default"/>
+      </w:rPr>
+    </w:lvl>
+    <w:lvl w:ilvl="4" w:tplc="04090003" w:tentative="1">
+      <w:start w:val="1"/>
+      <w:numFmt w:val="bullet"/>
+      <w:lvlText w:val="o"/>
+      <w:lvlJc w:val="left"/>
+      <w:pPr>
+        <w:ind w:left="3600" w:hanging="360"/>
+      </w:pPr>
+      <w:rPr>
+        <w:rFonts w:ascii="Courier New" w:hAnsi="Courier New" w:cs="Courier New" w:hint="default"/>
+      </w:rPr>
+    </w:lvl>
+    <w:lvl w:ilvl="5" w:tplc="04090005" w:tentative="1">
+      <w:start w:val="1"/>
+      <w:numFmt w:val="bullet"/>
+      <w:lvlText w:val=""/>
+      <w:lvlJc w:val="left"/>
+      <w:pPr>
+        <w:ind w:left="4320" w:hanging="360"/>
+      </w:pPr>
+      <w:rPr>
+        <w:rFonts w:ascii="Wingdings" w:hAnsi="Wingdings" w:hint="default"/>
+      </w:rPr>
+    </w:lvl>
+    <w:lvl w:ilvl="6" w:tplc="04090001" w:tentative="1">
+      <w:start w:val="1"/>
+      <w:numFmt w:val="bullet"/>
+      <w:lvlText w:val=""/>
+      <w:lvlJc w:val="left"/>
+      <w:pPr>
+        <w:ind w:left="5040" w:hanging="360"/>
+      </w:pPr>
+      <w:rPr>
+        <w:rFonts w:ascii="Symbol" w:hAnsi="Symbol" w:hint="default"/>
+      </w:rPr>
+    </w:lvl>
+    <w:lvl w:ilvl="7" w:tplc="04090003" w:tentative="1">
+      <w:start w:val="1"/>
+      <w:numFmt w:val="bullet"/>
+      <w:lvlText w:val="o"/>
+      <w:lvlJc w:val="left"/>
+      <w:pPr>
+        <w:ind w:left="5760" w:hanging="360"/>
+      </w:pPr>
+      <w:rPr>
+        <w:rFonts w:ascii="Courier New" w:hAnsi="Courier New" w:cs="Courier New" w:hint="default"/>
+      </w:rPr>
+    </w:lvl>
+    <w:lvl w:ilvl="8" w:tplc="04090005" w:tentative="1">
+      <w:start w:val="1"/>
+      <w:numFmt w:val="bullet"/>
+      <w:lvlText w:val=""/>
+      <w:lvlJc w:val="left"/>
+      <w:pPr>
+        <w:ind w:left="6480" w:hanging="360"/>
+      </w:pPr>
+      <w:rPr>
+        <w:rFonts w:ascii="Wingdings" w:hAnsi="Wingdings" w:hint="default"/>
+      </w:rPr>
+    </w:lvl>
+  </w:abstractNum>
+  <w:abstractNum w:abstractNumId="6" w15:restartNumberingAfterBreak="0">
     <w:nsid w:val="4F6A670A"/>
     <w:multiLevelType w:val="hybridMultilevel"/>
     <w:tmpl w:val="4A866EC8"/>
@@ -3304,7 +4116,7 @@
       </w:pPr>
     </w:lvl>
   </w:abstractNum>
-  <w:abstractNum w:abstractNumId="6" w15:restartNumberingAfterBreak="0">
+  <w:abstractNum w:abstractNumId="7" w15:restartNumberingAfterBreak="0">
     <w:nsid w:val="66EA6C6D"/>
     <w:multiLevelType w:val="multilevel"/>
     <w:tmpl w:val="08160025"/>
@@ -3399,7 +4211,7 @@
       </w:pPr>
     </w:lvl>
   </w:abstractNum>
-  <w:abstractNum w:abstractNumId="7" w15:restartNumberingAfterBreak="0">
+  <w:abstractNum w:abstractNumId="8" w15:restartNumberingAfterBreak="0">
     <w:nsid w:val="6B446244"/>
     <w:multiLevelType w:val="multilevel"/>
     <w:tmpl w:val="20CC9DF0"/>
@@ -3612,10 +4424,10 @@
       </w:rPr>
     </w:lvl>
   </w:abstractNum>
-  <w:abstractNum w:abstractNumId="8" w15:restartNumberingAfterBreak="0">
+  <w:abstractNum w:abstractNumId="9" w15:restartNumberingAfterBreak="0">
     <w:nsid w:val="6E987C95"/>
     <w:multiLevelType w:val="hybridMultilevel"/>
-    <w:tmpl w:val="59405EA6"/>
+    <w:tmpl w:val="620A8FF8"/>
     <w:lvl w:ilvl="0" w:tplc="04090001">
       <w:start w:val="1"/>
       <w:numFmt w:val="bullet"/>
@@ -3725,7 +4537,7 @@
       </w:rPr>
     </w:lvl>
   </w:abstractNum>
-  <w:abstractNum w:abstractNumId="9" w15:restartNumberingAfterBreak="0">
+  <w:abstractNum w:abstractNumId="10" w15:restartNumberingAfterBreak="0">
     <w:nsid w:val="71157061"/>
     <w:multiLevelType w:val="hybridMultilevel"/>
     <w:tmpl w:val="28D83FF6"/>
@@ -3838,7 +4650,7 @@
       </w:rPr>
     </w:lvl>
   </w:abstractNum>
-  <w:abstractNum w:abstractNumId="10" w15:restartNumberingAfterBreak="0">
+  <w:abstractNum w:abstractNumId="11" w15:restartNumberingAfterBreak="0">
     <w:nsid w:val="7934031E"/>
     <w:multiLevelType w:val="hybridMultilevel"/>
     <w:tmpl w:val="79CAA73E"/>
@@ -3951,7 +4763,7 @@
       </w:rPr>
     </w:lvl>
   </w:abstractNum>
-  <w:abstractNum w:abstractNumId="11" w15:restartNumberingAfterBreak="0">
+  <w:abstractNum w:abstractNumId="12" w15:restartNumberingAfterBreak="0">
     <w:nsid w:val="7BA65E10"/>
     <w:multiLevelType w:val="multilevel"/>
     <w:tmpl w:val="AA98343C"/>
@@ -4164,7 +4976,7 @@
       </w:rPr>
     </w:lvl>
   </w:abstractNum>
-  <w:abstractNum w:abstractNumId="12" w15:restartNumberingAfterBreak="0">
+  <w:abstractNum w:abstractNumId="13" w15:restartNumberingAfterBreak="0">
     <w:nsid w:val="7E76546E"/>
     <w:multiLevelType w:val="hybridMultilevel"/>
     <w:tmpl w:val="B6DE162C"/>
@@ -4253,7 +5065,7 @@
       </w:pPr>
     </w:lvl>
   </w:abstractNum>
-  <w:abstractNum w:abstractNumId="13" w15:restartNumberingAfterBreak="0">
+  <w:abstractNum w:abstractNumId="14" w15:restartNumberingAfterBreak="0">
     <w:nsid w:val="7FF417F4"/>
     <w:multiLevelType w:val="hybridMultilevel"/>
     <w:tmpl w:val="2E1421D8"/>
@@ -4370,43 +5182,46 @@
     <w:abstractNumId w:val="4"/>
   </w:num>
   <w:num w:numId="2" w16cid:durableId="71244136">
-    <w:abstractNumId w:val="7"/>
+    <w:abstractNumId w:val="8"/>
   </w:num>
   <w:num w:numId="3" w16cid:durableId="944003055">
     <w:abstractNumId w:val="0"/>
   </w:num>
   <w:num w:numId="4" w16cid:durableId="894124212">
-    <w:abstractNumId w:val="11"/>
+    <w:abstractNumId w:val="12"/>
   </w:num>
   <w:num w:numId="5" w16cid:durableId="1037584903">
     <w:abstractNumId w:val="2"/>
   </w:num>
   <w:num w:numId="6" w16cid:durableId="718823662">
-    <w:abstractNumId w:val="6"/>
+    <w:abstractNumId w:val="7"/>
   </w:num>
   <w:num w:numId="7" w16cid:durableId="980114953">
     <w:abstractNumId w:val="3"/>
   </w:num>
   <w:num w:numId="8" w16cid:durableId="608589128">
-    <w:abstractNumId w:val="10"/>
+    <w:abstractNumId w:val="11"/>
   </w:num>
   <w:num w:numId="9" w16cid:durableId="738865631">
-    <w:abstractNumId w:val="8"/>
+    <w:abstractNumId w:val="9"/>
   </w:num>
   <w:num w:numId="10" w16cid:durableId="2087528770">
+    <w:abstractNumId w:val="14"/>
+  </w:num>
+  <w:num w:numId="11" w16cid:durableId="488518367">
+    <w:abstractNumId w:val="6"/>
+  </w:num>
+  <w:num w:numId="12" w16cid:durableId="2147117723">
     <w:abstractNumId w:val="13"/>
   </w:num>
-  <w:num w:numId="11" w16cid:durableId="488518367">
-    <w:abstractNumId w:val="5"/>
-  </w:num>
-  <w:num w:numId="12" w16cid:durableId="2147117723">
-    <w:abstractNumId w:val="12"/>
-  </w:num>
   <w:num w:numId="13" w16cid:durableId="975523280">
-    <w:abstractNumId w:val="9"/>
+    <w:abstractNumId w:val="10"/>
   </w:num>
   <w:num w:numId="14" w16cid:durableId="2053378462">
     <w:abstractNumId w:val="1"/>
+  </w:num>
+  <w:num w:numId="15" w16cid:durableId="2080246479">
+    <w:abstractNumId w:val="5"/>
   </w:num>
 </w:numbering>
 </file>
@@ -4926,7 +5741,6 @@
     <w:next w:val="Normal"/>
     <w:link w:val="Ttulo5Carter"/>
     <w:uiPriority w:val="9"/>
-    <w:semiHidden/>
     <w:unhideWhenUsed/>
     <w:qFormat/>
     <w:rsid w:val="00836818"/>
@@ -5149,7 +5963,6 @@
     <w:basedOn w:val="Tipodeletrapredefinidodopargrafo"/>
     <w:link w:val="Ttulo5"/>
     <w:uiPriority w:val="9"/>
-    <w:semiHidden/>
     <w:rsid w:val="00836818"/>
     <w:rPr>
       <w:rFonts w:asciiTheme="majorHAnsi" w:eastAsiaTheme="majorEastAsia" w:hAnsiTheme="majorHAnsi" w:cstheme="majorBidi"/>

</xml_diff>

<commit_message>
Gameplay and Small World Generation  (#2)
* Enemy generated dynamically

* Mana

* Fixed Collider hitboxes

* Update SampleScene.unity

* GenerateAttacksFromJSON

* EnemyAI - Implemented not polished

* interface and qoe enemies changes

* Fixed attacks bugs and Added HealthBar UI

* Gameplay Completed (Missing Shield)

* Shield Gameplay
</commit_message>
<xml_diff>
--- a/ReportsAndOthers/Reports/Game_Design_Document.docx
+++ b/ReportsAndOthers/Reports/Game_Design_Document.docx
@@ -1,6 +1,6 @@
 
 <file path=word/document.xml><?xml version="1.0" encoding="utf-8"?>
-<w:document xmlns:wpc="http://schemas.microsoft.com/office/word/2010/wordprocessingCanvas" xmlns:cx="http://schemas.microsoft.com/office/drawing/2014/chartex" xmlns:cx1="http://schemas.microsoft.com/office/drawing/2015/9/8/chartex" xmlns:cx2="http://schemas.microsoft.com/office/drawing/2015/10/21/chartex" xmlns:cx3="http://schemas.microsoft.com/office/drawing/2016/5/9/chartex" xmlns:cx4="http://schemas.microsoft.com/office/drawing/2016/5/10/chartex" xmlns:cx5="http://schemas.microsoft.com/office/drawing/2016/5/11/chartex" xmlns:cx6="http://schemas.microsoft.com/office/drawing/2016/5/12/chartex" xmlns:cx7="http://schemas.microsoft.com/office/drawing/2016/5/13/chartex" xmlns:cx8="http://schemas.microsoft.com/office/drawing/2016/5/14/chartex" xmlns:mc="http://schemas.openxmlformats.org/markup-compatibility/2006" xmlns:aink="http://schemas.microsoft.com/office/drawing/2016/ink" xmlns:am3d="http://schemas.microsoft.com/office/drawing/2017/model3d" xmlns:o="urn:schemas-microsoft-com:office:office" xmlns:oel="http://schemas.microsoft.com/office/2019/extlst" xmlns:r="http://schemas.openxmlformats.org/officeDocument/2006/relationships" xmlns:m="http://schemas.openxmlformats.org/officeDocument/2006/math" xmlns:v="urn:schemas-microsoft-com:vml" xmlns:wp14="http://schemas.microsoft.com/office/word/2010/wordprocessingDrawing" xmlns:wp="http://schemas.openxmlformats.org/drawingml/2006/wordprocessingDrawing" xmlns:w10="urn:schemas-microsoft-com:office:word" xmlns:w="http://schemas.openxmlformats.org/wordprocessingml/2006/main" xmlns:w14="http://schemas.microsoft.com/office/word/2010/wordml" xmlns:w15="http://schemas.microsoft.com/office/word/2012/wordml" xmlns:w16cex="http://schemas.microsoft.com/office/word/2018/wordml/cex" xmlns:w16cid="http://schemas.microsoft.com/office/word/2016/wordml/cid" xmlns:w16="http://schemas.microsoft.com/office/word/2018/wordml" xmlns:w16sdtdh="http://schemas.microsoft.com/office/word/2020/wordml/sdtdatahash" xmlns:w16se="http://schemas.microsoft.com/office/word/2015/wordml/symex" xmlns:wpg="http://schemas.microsoft.com/office/word/2010/wordprocessingGroup" xmlns:wpi="http://schemas.microsoft.com/office/word/2010/wordprocessingInk" xmlns:wne="http://schemas.microsoft.com/office/word/2006/wordml" xmlns:wps="http://schemas.microsoft.com/office/word/2010/wordprocessingShape" mc:Ignorable="w14 w15 w16se w16cid w16 w16cex w16sdtdh wp14">
+<w:document xmlns:wpc="http://schemas.microsoft.com/office/word/2010/wordprocessingCanvas" xmlns:cx="http://schemas.microsoft.com/office/drawing/2014/chartex" xmlns:cx1="http://schemas.microsoft.com/office/drawing/2015/9/8/chartex" xmlns:cx2="http://schemas.microsoft.com/office/drawing/2015/10/21/chartex" xmlns:cx3="http://schemas.microsoft.com/office/drawing/2016/5/9/chartex" xmlns:cx4="http://schemas.microsoft.com/office/drawing/2016/5/10/chartex" xmlns:cx5="http://schemas.microsoft.com/office/drawing/2016/5/11/chartex" xmlns:cx6="http://schemas.microsoft.com/office/drawing/2016/5/12/chartex" xmlns:cx7="http://schemas.microsoft.com/office/drawing/2016/5/13/chartex" xmlns:cx8="http://schemas.microsoft.com/office/drawing/2016/5/14/chartex" xmlns:mc="http://schemas.openxmlformats.org/markup-compatibility/2006" xmlns:aink="http://schemas.microsoft.com/office/drawing/2016/ink" xmlns:am3d="http://schemas.microsoft.com/office/drawing/2017/model3d" xmlns:o="urn:schemas-microsoft-com:office:office" xmlns:oel="http://schemas.microsoft.com/office/2019/extlst" xmlns:r="http://schemas.openxmlformats.org/officeDocument/2006/relationships" xmlns:m="http://schemas.openxmlformats.org/officeDocument/2006/math" xmlns:v="urn:schemas-microsoft-com:vml" xmlns:wp14="http://schemas.microsoft.com/office/word/2010/wordprocessingDrawing" xmlns:wp="http://schemas.openxmlformats.org/drawingml/2006/wordprocessingDrawing" xmlns:w10="urn:schemas-microsoft-com:office:word" xmlns:w="http://schemas.openxmlformats.org/wordprocessingml/2006/main" xmlns:w14="http://schemas.microsoft.com/office/word/2010/wordml" xmlns:w15="http://schemas.microsoft.com/office/word/2012/wordml" xmlns:w16cex="http://schemas.microsoft.com/office/word/2018/wordml/cex" xmlns:w16cid="http://schemas.microsoft.com/office/word/2016/wordml/cid" xmlns:w16="http://schemas.microsoft.com/office/word/2018/wordml" xmlns:w16du="http://schemas.microsoft.com/office/word/2023/wordml/word16du" xmlns:w16sdtdh="http://schemas.microsoft.com/office/word/2020/wordml/sdtdatahash" xmlns:w16se="http://schemas.microsoft.com/office/word/2015/wordml/symex" xmlns:wpg="http://schemas.microsoft.com/office/word/2010/wordprocessingGroup" xmlns:wpi="http://schemas.microsoft.com/office/word/2010/wordprocessingInk" xmlns:wne="http://schemas.microsoft.com/office/word/2006/wordml" xmlns:wps="http://schemas.microsoft.com/office/word/2010/wordprocessingShape" mc:Ignorable="w14 w15 w16se w16cid w16 w16cex w16sdtdh wp14">
   <w:body>
     <w:p>
       <w:pPr>
@@ -219,7 +219,6 @@
           <w:lang w:val="pt-PT"/>
         </w:rPr>
       </w:pPr>
-      <w:proofErr w:type="spellStart"/>
       <w:r>
         <w:rPr>
           <w:rFonts w:cs="Times New Roman"/>
@@ -231,7 +230,6 @@
         </w:rPr>
         <w:t>Developers</w:t>
       </w:r>
-      <w:proofErr w:type="spellEnd"/>
     </w:p>
     <w:p>
       <w:pPr>
@@ -307,7 +305,6 @@
           <w:lang w:val="pt-PT"/>
         </w:rPr>
       </w:pPr>
-      <w:proofErr w:type="spellStart"/>
       <w:r>
         <w:rPr>
           <w:rFonts w:cs="Times New Roman"/>
@@ -319,7 +316,6 @@
         </w:rPr>
         <w:t>Advisor</w:t>
       </w:r>
-      <w:proofErr w:type="spellEnd"/>
     </w:p>
     <w:p>
       <w:pPr>
@@ -481,14 +477,44 @@
     <w:p>
       <w:pPr>
         <w:ind w:firstLine="566"/>
-      </w:pPr>
-      <w:r>
-        <w:t>Age: 15–</w:t>
-      </w:r>
-      <w:r>
-        <w:t>30 years old</w:t>
-      </w:r>
-      <w:r>
+        <w:rPr>
+          <w:highlight w:val="yellow"/>
+        </w:rPr>
+      </w:pPr>
+      <w:r>
+        <w:rPr>
+          <w:highlight w:val="yellow"/>
+        </w:rPr>
+        <w:t>Age: 1</w:t>
+      </w:r>
+      <w:r>
+        <w:rPr>
+          <w:highlight w:val="yellow"/>
+        </w:rPr>
+        <w:t>3</w:t>
+      </w:r>
+      <w:r>
+        <w:rPr>
+          <w:highlight w:val="yellow"/>
+        </w:rPr>
+        <w:t>–</w:t>
+      </w:r>
+      <w:r>
+        <w:rPr>
+          <w:highlight w:val="yellow"/>
+        </w:rPr>
+        <w:t>27</w:t>
+      </w:r>
+      <w:r>
+        <w:rPr>
+          <w:highlight w:val="yellow"/>
+        </w:rPr>
+        <w:t xml:space="preserve"> years old</w:t>
+      </w:r>
+      <w:r>
+        <w:rPr>
+          <w:highlight w:val="yellow"/>
+        </w:rPr>
         <w:t>.</w:t>
       </w:r>
     </w:p>
@@ -498,7 +524,10 @@
         <w:jc w:val="both"/>
       </w:pPr>
       <w:r>
-        <w:t>People who enjoy games and like to challenge themselves in their free time.</w:t>
+        <w:rPr>
+          <w:highlight w:val="yellow"/>
+        </w:rPr>
+        <w:t>Young people who tend to spend their free time playing video games. Likes mobile games, a bit of strategic planning and cartoon like visuals.</w:t>
       </w:r>
     </w:p>
     <w:p>
@@ -536,14 +565,12 @@
           <w:numId w:val="8"/>
         </w:numPr>
       </w:pPr>
-      <w:proofErr w:type="gramStart"/>
       <w:r>
         <w:t>Action</w:t>
       </w:r>
       <w:r>
         <w:t>;</w:t>
       </w:r>
-      <w:proofErr w:type="gramEnd"/>
     </w:p>
     <w:p>
       <w:pPr>
@@ -554,13 +581,8 @@
         </w:numPr>
       </w:pPr>
       <w:r>
-        <w:t>Turn-</w:t>
-      </w:r>
-      <w:proofErr w:type="gramStart"/>
-      <w:r>
-        <w:t>based;</w:t>
-      </w:r>
-      <w:proofErr w:type="gramEnd"/>
+        <w:t>Turn-based;</w:t>
+      </w:r>
     </w:p>
     <w:p>
       <w:pPr>
@@ -571,13 +593,8 @@
         </w:numPr>
       </w:pPr>
       <w:r>
-        <w:t xml:space="preserve">Card </w:t>
-      </w:r>
-      <w:proofErr w:type="gramStart"/>
-      <w:r>
-        <w:t>battle;</w:t>
-      </w:r>
-      <w:proofErr w:type="gramEnd"/>
+        <w:t>Card battle;</w:t>
+      </w:r>
     </w:p>
     <w:p>
       <w:pPr>
@@ -591,16 +608,11 @@
         <w:t xml:space="preserve">Rouge-like </w:t>
       </w:r>
       <w:r>
-        <w:t xml:space="preserve">deck </w:t>
-      </w:r>
-      <w:proofErr w:type="gramStart"/>
-      <w:r>
-        <w:t>builder</w:t>
+        <w:t>deck builder</w:t>
       </w:r>
       <w:r>
         <w:t>;</w:t>
       </w:r>
-      <w:proofErr w:type="gramEnd"/>
     </w:p>
     <w:p>
       <w:pPr>
@@ -761,26 +773,19 @@
       <w:r>
         <w:t xml:space="preserve">Figure </w:t>
       </w:r>
-      <w:r>
-        <w:fldChar w:fldCharType="begin"/>
-      </w:r>
-      <w:r>
-        <w:instrText xml:space="preserve"> SEQ Figure \* ARABIC </w:instrText>
-      </w:r>
-      <w:r>
-        <w:fldChar w:fldCharType="separate"/>
-      </w:r>
-      <w:r>
-        <w:rPr>
-          <w:noProof/>
-        </w:rPr>
-        <w:t>1</w:t>
-      </w:r>
-      <w:r>
-        <w:fldChar w:fldCharType="end"/>
-      </w:r>
-      <w:r>
-        <w:t xml:space="preserve"> - Flow Diagram of the title screen</w:t>
+      <w:fldSimple w:instr=" SEQ Figura \* ARABIC ">
+        <w:r>
+          <w:rPr>
+            <w:noProof/>
+          </w:rPr>
+          <w:t>1</w:t>
+        </w:r>
+      </w:fldSimple>
+      <w:r>
+        <w:t xml:space="preserve"> - </w:t>
+      </w:r>
+      <w:r>
+        <w:t>Flow Diagram of the title screen</w:t>
       </w:r>
     </w:p>
     <w:p>
@@ -812,16 +817,11 @@
         </w:numPr>
       </w:pPr>
       <w:r>
-        <w:t xml:space="preserve">New Run – Start a new attempt at completing the </w:t>
-      </w:r>
-      <w:proofErr w:type="gramStart"/>
-      <w:r>
-        <w:t>game</w:t>
+        <w:t>New Run – Start a new attempt at completing the game</w:t>
       </w:r>
       <w:r>
         <w:t>;</w:t>
       </w:r>
-      <w:proofErr w:type="gramEnd"/>
     </w:p>
     <w:p>
       <w:pPr>
@@ -832,16 +832,11 @@
         </w:numPr>
       </w:pPr>
       <w:r>
-        <w:t>Shop – Buy upgrades/</w:t>
-      </w:r>
-      <w:proofErr w:type="gramStart"/>
-      <w:r>
-        <w:t>cards</w:t>
+        <w:t>Shop – Buy upgrades/cards</w:t>
       </w:r>
       <w:r>
         <w:t>;</w:t>
       </w:r>
-      <w:proofErr w:type="gramEnd"/>
     </w:p>
     <w:p>
       <w:pPr>
@@ -852,16 +847,11 @@
         </w:numPr>
       </w:pPr>
       <w:r>
-        <w:t xml:space="preserve">Decks – Edit the current </w:t>
-      </w:r>
-      <w:proofErr w:type="gramStart"/>
-      <w:r>
-        <w:t>decks</w:t>
+        <w:t>Decks – Edit the current decks</w:t>
       </w:r>
       <w:r>
         <w:t>;</w:t>
       </w:r>
-      <w:proofErr w:type="gramEnd"/>
     </w:p>
     <w:p>
       <w:pPr>
@@ -928,26 +918,19 @@
       <w:r>
         <w:t xml:space="preserve">Figure </w:t>
       </w:r>
-      <w:r>
-        <w:fldChar w:fldCharType="begin"/>
-      </w:r>
-      <w:r>
-        <w:instrText xml:space="preserve"> SEQ Figure \* ARABIC </w:instrText>
-      </w:r>
-      <w:r>
-        <w:fldChar w:fldCharType="separate"/>
-      </w:r>
-      <w:r>
-        <w:rPr>
-          <w:noProof/>
-        </w:rPr>
-        <w:t>2</w:t>
-      </w:r>
-      <w:r>
-        <w:fldChar w:fldCharType="end"/>
-      </w:r>
-      <w:r>
-        <w:t xml:space="preserve"> - Flow Diagram of the main screen</w:t>
+      <w:fldSimple w:instr=" SEQ Figura \* ARABIC ">
+        <w:r>
+          <w:rPr>
+            <w:noProof/>
+          </w:rPr>
+          <w:t>2</w:t>
+        </w:r>
+      </w:fldSimple>
+      <w:r>
+        <w:t xml:space="preserve"> - </w:t>
+      </w:r>
+      <w:r>
+        <w:t>Flow Diagram of the main screen</w:t>
       </w:r>
     </w:p>
     <w:p/>
@@ -1010,6 +993,27 @@
       </w:r>
       <w:r>
         <w:t>(world generation, rewards after combat, levels, …).</w:t>
+      </w:r>
+      <w:r>
+        <w:t xml:space="preserve"> </w:t>
+      </w:r>
+      <w:r>
+        <w:rPr>
+          <w:highlight w:val="yellow"/>
+        </w:rPr>
+        <w:t>The player will mostly be going t</w:t>
+      </w:r>
+      <w:r>
+        <w:rPr>
+          <w:highlight w:val="yellow"/>
+        </w:rPr>
+        <w:t>h</w:t>
+      </w:r>
+      <w:r>
+        <w:rPr>
+          <w:highlight w:val="yellow"/>
+        </w:rPr>
+        <w:t>rough dungeons, choosing their desired path from different ramifications. They’ll encounter enemies which they’ll defeat using a set of cards corresponding to the characters actions.</w:t>
       </w:r>
     </w:p>
     <w:p/>
@@ -1161,14 +1165,12 @@
         </w:numPr>
         <w:ind w:left="1134"/>
       </w:pPr>
-      <w:proofErr w:type="gramStart"/>
       <w:r>
         <w:t>Damage</w:t>
       </w:r>
       <w:r>
         <w:t>;</w:t>
       </w:r>
-      <w:proofErr w:type="gramEnd"/>
     </w:p>
     <w:p>
       <w:pPr>
@@ -1179,14 +1181,12 @@
         </w:numPr>
         <w:ind w:left="1134"/>
       </w:pPr>
-      <w:proofErr w:type="gramStart"/>
       <w:r>
         <w:t>Health</w:t>
       </w:r>
       <w:r>
         <w:t>;</w:t>
       </w:r>
-      <w:proofErr w:type="gramEnd"/>
     </w:p>
     <w:p>
       <w:pPr>
@@ -1200,14 +1200,12 @@
       <w:r>
         <w:t xml:space="preserve">Punishing </w:t>
       </w:r>
-      <w:proofErr w:type="gramStart"/>
       <w:r>
         <w:t>effects</w:t>
       </w:r>
       <w:r>
         <w:t>;</w:t>
       </w:r>
-      <w:proofErr w:type="gramEnd"/>
     </w:p>
     <w:p>
       <w:pPr>
@@ -1842,15 +1840,7 @@
         <w:pStyle w:val="Ttulo2"/>
       </w:pPr>
       <w:r>
-        <w:t xml:space="preserve">General look and feel of </w:t>
-      </w:r>
-      <w:proofErr w:type="gramStart"/>
-      <w:r>
-        <w:t>world</w:t>
-      </w:r>
-      <w:proofErr w:type="gramEnd"/>
-      <w:r>
-        <w:t xml:space="preserve"> </w:t>
+        <w:t xml:space="preserve">General look and feel of world </w:t>
       </w:r>
     </w:p>
     <w:p>
@@ -1948,23 +1938,7 @@
     </w:p>
     <w:p>
       <w:r>
-        <w:t xml:space="preserve">This character will be the </w:t>
-      </w:r>
-      <w:proofErr w:type="spellStart"/>
-      <w:r>
-        <w:t>mage</w:t>
-      </w:r>
-      <w:proofErr w:type="spellEnd"/>
-      <w:r>
-        <w:t xml:space="preserve"> of the party dealing magic damage and causing status effects (like burning, poison, </w:t>
-      </w:r>
-      <w:proofErr w:type="spellStart"/>
-      <w:r>
-        <w:t>etc</w:t>
-      </w:r>
-      <w:proofErr w:type="spellEnd"/>
-      <w:r>
-        <w:t>…) and healing the party.</w:t>
+        <w:t>This character will be the mage of the party dealing magic damage and causing status effects (like burning, poison, etc…) and healing the party.</w:t>
       </w:r>
     </w:p>
     <w:p>
@@ -2255,13 +2229,25 @@
     <w:p>
       <w:pPr>
         <w:pStyle w:val="Ttulo1"/>
-      </w:pPr>
-      <w:r>
+        <w:rPr>
+          <w:highlight w:val="yellow"/>
+        </w:rPr>
+      </w:pPr>
+      <w:r>
+        <w:rPr>
+          <w:highlight w:val="yellow"/>
+        </w:rPr>
         <w:lastRenderedPageBreak/>
         <w:t xml:space="preserve">Interface </w:t>
       </w:r>
     </w:p>
     <w:p>
+      <w:r>
+        <w:t>The first step was to create the wireframes to have a better idea of the layout.</w:t>
+      </w:r>
+    </w:p>
+    <w:p/>
+    <w:p>
       <w:pPr>
         <w:pStyle w:val="Ttulo2"/>
       </w:pPr>
@@ -2278,21 +2264,752 @@
       </w:r>
     </w:p>
     <w:p>
+      <w:r>
+        <w:t>The main interface will have a similar look as the wireframe below.</w:t>
+      </w:r>
+    </w:p>
+    <w:p>
+      <w:pPr>
+        <w:keepNext/>
+      </w:pPr>
+      <w:r>
+        <w:rPr>
+          <w:noProof/>
+        </w:rPr>
+        <w:drawing>
+          <wp:inline distT="0" distB="0" distL="0" distR="0" wp14:anchorId="388AC4BA" wp14:editId="06C0206F">
+            <wp:extent cx="5474970" cy="2643505"/>
+            <wp:effectExtent l="0" t="0" r="0" b="4445"/>
+            <wp:docPr id="4" name="Imagem 4" descr="Uma imagem com captura de ecrã, texto, eletrónica, design&#10;&#10;Descrição gerada automaticamente"/>
+            <wp:cNvGraphicFramePr>
+              <a:graphicFrameLocks xmlns:a="http://schemas.openxmlformats.org/drawingml/2006/main" noChangeAspect="1"/>
+            </wp:cNvGraphicFramePr>
+            <a:graphic xmlns:a="http://schemas.openxmlformats.org/drawingml/2006/main">
+              <a:graphicData uri="http://schemas.openxmlformats.org/drawingml/2006/picture">
+                <pic:pic xmlns:pic="http://schemas.openxmlformats.org/drawingml/2006/picture">
+                  <pic:nvPicPr>
+                    <pic:cNvPr id="4" name="Imagem 4" descr="Uma imagem com captura de ecrã, texto, eletrónica, design&#10;&#10;Descrição gerada automaticamente"/>
+                    <pic:cNvPicPr/>
+                  </pic:nvPicPr>
+                  <pic:blipFill>
+                    <a:blip r:embed="rId8"/>
+                    <a:stretch>
+                      <a:fillRect/>
+                    </a:stretch>
+                  </pic:blipFill>
+                  <pic:spPr>
+                    <a:xfrm>
+                      <a:off x="0" y="0"/>
+                      <a:ext cx="5474970" cy="2643505"/>
+                    </a:xfrm>
+                    <a:prstGeom prst="rect">
+                      <a:avLst/>
+                    </a:prstGeom>
+                  </pic:spPr>
+                </pic:pic>
+              </a:graphicData>
+            </a:graphic>
+          </wp:inline>
+        </w:drawing>
+      </w:r>
+    </w:p>
+    <w:p>
+      <w:pPr>
+        <w:pStyle w:val="Legenda"/>
+      </w:pPr>
+      <w:r>
+        <w:t xml:space="preserve">Figure </w:t>
+      </w:r>
+      <w:fldSimple w:instr=" SEQ Figura \* ARABIC ">
+        <w:r>
+          <w:rPr>
+            <w:noProof/>
+          </w:rPr>
+          <w:t>3</w:t>
+        </w:r>
+      </w:fldSimple>
+      <w:r>
+        <w:t xml:space="preserve"> - </w:t>
+      </w:r>
+      <w:r>
+        <w:t>Main gameplay interface</w:t>
+      </w:r>
+    </w:p>
+    <w:p/>
+    <w:p>
+      <w:r>
+        <w:t>The main components shall be:</w:t>
+      </w:r>
+    </w:p>
+    <w:p>
+      <w:pPr>
+        <w:pStyle w:val="PargrafodaLista"/>
+        <w:numPr>
+          <w:ilvl w:val="0"/>
+          <w:numId w:val="9"/>
+        </w:numPr>
+      </w:pPr>
+      <w:r>
+        <w:t>The characters look and status (</w:t>
+      </w:r>
+      <w:r>
+        <w:t>HP</w:t>
+      </w:r>
+      <w:r>
+        <w:t xml:space="preserve"> bar, </w:t>
+      </w:r>
+      <w:r>
+        <w:t>status effects, protection);</w:t>
+      </w:r>
+    </w:p>
+    <w:p>
+      <w:pPr>
+        <w:pStyle w:val="PargrafodaLista"/>
+        <w:numPr>
+          <w:ilvl w:val="0"/>
+          <w:numId w:val="9"/>
+        </w:numPr>
+      </w:pPr>
+      <w:r>
+        <w:t>The cards the player can use;</w:t>
+      </w:r>
+    </w:p>
+    <w:p>
+      <w:pPr>
+        <w:pStyle w:val="PargrafodaLista"/>
+        <w:numPr>
+          <w:ilvl w:val="0"/>
+          <w:numId w:val="9"/>
+        </w:numPr>
+      </w:pPr>
+      <w:r>
+        <w:t>The energy available to the player;</w:t>
+      </w:r>
+    </w:p>
+    <w:p>
+      <w:pPr>
+        <w:pStyle w:val="PargrafodaLista"/>
+        <w:numPr>
+          <w:ilvl w:val="0"/>
+          <w:numId w:val="9"/>
+        </w:numPr>
+      </w:pPr>
+      <w:r>
+        <w:t xml:space="preserve">The enemies look and status (same as the characters </w:t>
+      </w:r>
+      <w:r>
+        <w:t>with the addition of the next action they’ll perform)</w:t>
+      </w:r>
+    </w:p>
+    <w:p>
+      <w:pPr>
+        <w:jc w:val="both"/>
+      </w:pPr>
+      <w:r>
+        <w:t>To help the player</w:t>
+      </w:r>
+      <w:r>
+        <w:t xml:space="preserve">, it’ll have some addition information like currency, current </w:t>
+      </w:r>
+      <w:r>
+        <w:t>stage,</w:t>
+      </w:r>
+      <w:r>
+        <w:t xml:space="preserve"> and the active character</w:t>
+      </w:r>
+      <w:r>
+        <w:t xml:space="preserve">. A button will be available </w:t>
+      </w:r>
+      <w:r>
+        <w:t>to open a side menu with more information like the map and others.</w:t>
+      </w:r>
+    </w:p>
+    <w:p/>
+    <w:p>
       <w:pPr>
         <w:pStyle w:val="Ttulo3"/>
       </w:pPr>
       <w:r>
+        <w:rPr>
+          <w:noProof/>
+        </w:rPr>
+        <w:lastRenderedPageBreak/>
+        <w:drawing>
+          <wp:anchor distT="0" distB="0" distL="114300" distR="114300" simplePos="0" relativeHeight="251658240" behindDoc="0" locked="0" layoutInCell="1" allowOverlap="1" wp14:anchorId="68D8EDF3" wp14:editId="45686EA3">
+            <wp:simplePos x="0" y="0"/>
+            <wp:positionH relativeFrom="margin">
+              <wp:align>right</wp:align>
+            </wp:positionH>
+            <wp:positionV relativeFrom="paragraph">
+              <wp:posOffset>14605</wp:posOffset>
+            </wp:positionV>
+            <wp:extent cx="571500" cy="1857375"/>
+            <wp:effectExtent l="0" t="0" r="0" b="9525"/>
+            <wp:wrapSquare wrapText="bothSides"/>
+            <wp:docPr id="6" name="Imagem 6" descr="Uma imagem com texto, captura de ecrã, Retângulo, Tipo de letra&#10;&#10;Descrição gerada automaticamente"/>
+            <wp:cNvGraphicFramePr>
+              <a:graphicFrameLocks xmlns:a="http://schemas.openxmlformats.org/drawingml/2006/main" noChangeAspect="1"/>
+            </wp:cNvGraphicFramePr>
+            <a:graphic xmlns:a="http://schemas.openxmlformats.org/drawingml/2006/main">
+              <a:graphicData uri="http://schemas.openxmlformats.org/drawingml/2006/picture">
+                <pic:pic xmlns:pic="http://schemas.openxmlformats.org/drawingml/2006/picture">
+                  <pic:nvPicPr>
+                    <pic:cNvPr id="6" name="Imagem 6" descr="Uma imagem com texto, captura de ecrã, Retângulo, Tipo de letra&#10;&#10;Descrição gerada automaticamente"/>
+                    <pic:cNvPicPr/>
+                  </pic:nvPicPr>
+                  <pic:blipFill>
+                    <a:blip r:embed="rId9">
+                      <a:extLst>
+                        <a:ext uri="{28A0092B-C50C-407E-A947-70E740481C1C}">
+                          <a14:useLocalDpi xmlns:a14="http://schemas.microsoft.com/office/drawing/2010/main" val="0"/>
+                        </a:ext>
+                      </a:extLst>
+                    </a:blip>
+                    <a:stretch>
+                      <a:fillRect/>
+                    </a:stretch>
+                  </pic:blipFill>
+                  <pic:spPr>
+                    <a:xfrm>
+                      <a:off x="0" y="0"/>
+                      <a:ext cx="571500" cy="1857375"/>
+                    </a:xfrm>
+                    <a:prstGeom prst="rect">
+                      <a:avLst/>
+                    </a:prstGeom>
+                  </pic:spPr>
+                </pic:pic>
+              </a:graphicData>
+            </a:graphic>
+          </wp:anchor>
+        </w:drawing>
+      </w:r>
+      <w:r>
         <w:t xml:space="preserve">Menus </w:t>
       </w:r>
     </w:p>
     <w:p>
       <w:pPr>
-        <w:pStyle w:val="Ttulo3"/>
-      </w:pPr>
-      <w:r>
-        <w:t xml:space="preserve">Camera model </w:t>
-      </w:r>
-    </w:p>
+        <w:jc w:val="both"/>
+      </w:pPr>
+      <w:r>
+        <w:t xml:space="preserve">The menus will have the same </w:t>
+      </w:r>
+      <w:r>
+        <w:t>layout, changing the content. The player will be able to change from each menu using the sidebar. The icons will represent each topic</w:t>
+      </w:r>
+      <w:r>
+        <w:t>:</w:t>
+      </w:r>
+    </w:p>
+    <w:p>
+      <w:pPr>
+        <w:pStyle w:val="PargrafodaLista"/>
+        <w:numPr>
+          <w:ilvl w:val="0"/>
+          <w:numId w:val="15"/>
+        </w:numPr>
+        <w:ind w:left="360" w:firstLine="0"/>
+        <w:jc w:val="both"/>
+      </w:pPr>
+      <w:r>
+        <w:t>Gear – Settings: basic account information, game settings</w:t>
+      </w:r>
+      <w:r>
+        <w:t>;</w:t>
+      </w:r>
+    </w:p>
+    <w:p>
+      <w:pPr>
+        <w:pStyle w:val="PargrafodaLista"/>
+        <w:numPr>
+          <w:ilvl w:val="0"/>
+          <w:numId w:val="15"/>
+        </w:numPr>
+        <w:ind w:left="360" w:firstLine="0"/>
+        <w:jc w:val="both"/>
+      </w:pPr>
+      <w:r>
+        <w:t>Map – Shows the full path hiding the unknown chambers;</w:t>
+      </w:r>
+    </w:p>
+    <w:p>
+      <w:pPr>
+        <w:pStyle w:val="PargrafodaLista"/>
+        <w:numPr>
+          <w:ilvl w:val="0"/>
+          <w:numId w:val="15"/>
+        </w:numPr>
+        <w:ind w:left="360" w:firstLine="0"/>
+        <w:jc w:val="both"/>
+      </w:pPr>
+      <w:r>
+        <w:t>Bag – Inventory: shows a simple description of the items;</w:t>
+      </w:r>
+    </w:p>
+    <w:p>
+      <w:pPr>
+        <w:pStyle w:val="PargrafodaLista"/>
+        <w:numPr>
+          <w:ilvl w:val="0"/>
+          <w:numId w:val="15"/>
+        </w:numPr>
+        <w:ind w:left="360" w:firstLine="0"/>
+        <w:jc w:val="both"/>
+      </w:pPr>
+      <w:r>
+        <w:rPr>
+          <w:noProof/>
+        </w:rPr>
+        <mc:AlternateContent>
+          <mc:Choice Requires="wps">
+            <w:drawing>
+              <wp:anchor distT="0" distB="0" distL="114300" distR="114300" simplePos="0" relativeHeight="251660288" behindDoc="0" locked="0" layoutInCell="1" allowOverlap="1" wp14:anchorId="3B8DA38A" wp14:editId="163B6794">
+                <wp:simplePos x="0" y="0"/>
+                <wp:positionH relativeFrom="column">
+                  <wp:posOffset>3457575</wp:posOffset>
+                </wp:positionH>
+                <wp:positionV relativeFrom="paragraph">
+                  <wp:posOffset>258445</wp:posOffset>
+                </wp:positionV>
+                <wp:extent cx="1371600" cy="635"/>
+                <wp:effectExtent l="0" t="0" r="0" b="8255"/>
+                <wp:wrapSquare wrapText="bothSides"/>
+                <wp:docPr id="7" name="Caixa de texto 7"/>
+                <wp:cNvGraphicFramePr/>
+                <a:graphic xmlns:a="http://schemas.openxmlformats.org/drawingml/2006/main">
+                  <a:graphicData uri="http://schemas.microsoft.com/office/word/2010/wordprocessingShape">
+                    <wps:wsp>
+                      <wps:cNvSpPr txBox="1"/>
+                      <wps:spPr>
+                        <a:xfrm>
+                          <a:off x="0" y="0"/>
+                          <a:ext cx="1371600" cy="635"/>
+                        </a:xfrm>
+                        <a:prstGeom prst="rect">
+                          <a:avLst/>
+                        </a:prstGeom>
+                        <a:solidFill>
+                          <a:prstClr val="white"/>
+                        </a:solidFill>
+                        <a:ln>
+                          <a:noFill/>
+                        </a:ln>
+                      </wps:spPr>
+                      <wps:txbx>
+                        <w:txbxContent>
+                          <w:p>
+                            <w:pPr>
+                              <w:pStyle w:val="Legenda"/>
+                              <w:jc w:val="right"/>
+                              <w:rPr>
+                                <w:noProof/>
+                              </w:rPr>
+                            </w:pPr>
+                            <w:r>
+                              <w:t xml:space="preserve">Figure </w:t>
+                            </w:r>
+                            <w:fldSimple w:instr=" SEQ Figura \* ARABIC ">
+                              <w:r>
+                                <w:rPr>
+                                  <w:noProof/>
+                                </w:rPr>
+                                <w:t>4</w:t>
+                              </w:r>
+                            </w:fldSimple>
+                            <w:r>
+                              <w:t xml:space="preserve"> - Menu sidebar</w:t>
+                            </w:r>
+                          </w:p>
+                        </w:txbxContent>
+                      </wps:txbx>
+                      <wps:bodyPr rot="0" spcFirstLastPara="0" vertOverflow="overflow" horzOverflow="overflow" vert="horz" wrap="square" lIns="0" tIns="0" rIns="0" bIns="0" numCol="1" spcCol="0" rtlCol="0" fromWordArt="0" anchor="t" anchorCtr="0" forceAA="0" compatLnSpc="1">
+                        <a:prstTxWarp prst="textNoShape">
+                          <a:avLst/>
+                        </a:prstTxWarp>
+                        <a:spAutoFit/>
+                      </wps:bodyPr>
+                    </wps:wsp>
+                  </a:graphicData>
+                </a:graphic>
+                <wp14:sizeRelH relativeFrom="margin">
+                  <wp14:pctWidth>0</wp14:pctWidth>
+                </wp14:sizeRelH>
+              </wp:anchor>
+            </w:drawing>
+          </mc:Choice>
+          <mc:Fallback>
+            <w:pict>
+              <v:shapetype w14:anchorId="3B8DA38A" id="_x0000_t202" coordsize="21600,21600" o:spt="202" path="m,l,21600r21600,l21600,xe">
+                <v:stroke joinstyle="miter"/>
+                <v:path gradientshapeok="t" o:connecttype="rect"/>
+              </v:shapetype>
+              <v:shape id="Caixa de texto 7" o:spid="_x0000_s1026" type="#_x0000_t202" style="position:absolute;left:0;text-align:left;margin-left:272.25pt;margin-top:20.35pt;width:108pt;height:.05pt;z-index:251660288;visibility:visible;mso-wrap-style:square;mso-width-percent:0;mso-wrap-distance-left:9pt;mso-wrap-distance-top:0;mso-wrap-distance-right:9pt;mso-wrap-distance-bottom:0;mso-position-horizontal:absolute;mso-position-horizontal-relative:text;mso-position-vertical:absolute;mso-position-vertical-relative:text;mso-width-percent:0;mso-width-relative:margin;v-text-anchor:top" o:gfxdata="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" stroked="f">
+                <v:textbox style="mso-fit-shape-to-text:t" inset="0,0,0,0">
+                  <w:txbxContent>
+                    <w:p>
+                      <w:pPr>
+                        <w:pStyle w:val="Legenda"/>
+                        <w:jc w:val="right"/>
+                        <w:rPr>
+                          <w:noProof/>
+                        </w:rPr>
+                      </w:pPr>
+                      <w:r>
+                        <w:t xml:space="preserve">Figure </w:t>
+                      </w:r>
+                      <w:fldSimple w:instr=" SEQ Figura \* ARABIC ">
+                        <w:r>
+                          <w:rPr>
+                            <w:noProof/>
+                          </w:rPr>
+                          <w:t>4</w:t>
+                        </w:r>
+                      </w:fldSimple>
+                      <w:r>
+                        <w:t xml:space="preserve"> - Menu sidebar</w:t>
+                      </w:r>
+                    </w:p>
+                  </w:txbxContent>
+                </v:textbox>
+                <w10:wrap type="square"/>
+              </v:shape>
+            </w:pict>
+          </mc:Fallback>
+        </mc:AlternateContent>
+      </w:r>
+      <w:r>
+        <w:t>Cards – Shows a more detailed description of every card.</w:t>
+      </w:r>
+      <w:r>
+        <w:rPr>
+          <w:noProof/>
+        </w:rPr>
+        <w:t xml:space="preserve"> </w:t>
+      </w:r>
+    </w:p>
+    <w:p/>
+    <w:p/>
+    <w:p>
+      <w:pPr>
+        <w:pStyle w:val="Ttulo4"/>
+      </w:pPr>
+      <w:r>
+        <w:t>Game settings</w:t>
+      </w:r>
+    </w:p>
+    <w:p>
+      <w:pPr>
+        <w:keepNext/>
+      </w:pPr>
+      <w:r>
+        <w:rPr>
+          <w:noProof/>
+        </w:rPr>
+        <w:drawing>
+          <wp:inline distT="0" distB="0" distL="0" distR="0" wp14:anchorId="4B4D2488" wp14:editId="3EAEBC82">
+            <wp:extent cx="5372100" cy="2562225"/>
+            <wp:effectExtent l="0" t="0" r="0" b="9525"/>
+            <wp:docPr id="5" name="Imagem 5" descr="Uma imagem com texto, captura de ecrã, multimédia, software&#10;&#10;Descrição gerada automaticamente"/>
+            <wp:cNvGraphicFramePr>
+              <a:graphicFrameLocks xmlns:a="http://schemas.openxmlformats.org/drawingml/2006/main" noChangeAspect="1"/>
+            </wp:cNvGraphicFramePr>
+            <a:graphic xmlns:a="http://schemas.openxmlformats.org/drawingml/2006/main">
+              <a:graphicData uri="http://schemas.openxmlformats.org/drawingml/2006/picture">
+                <pic:pic xmlns:pic="http://schemas.openxmlformats.org/drawingml/2006/picture">
+                  <pic:nvPicPr>
+                    <pic:cNvPr id="5" name="Imagem 5" descr="Uma imagem com texto, captura de ecrã, multimédia, software&#10;&#10;Descrição gerada automaticamente"/>
+                    <pic:cNvPicPr/>
+                  </pic:nvPicPr>
+                  <pic:blipFill rotWithShape="1">
+                    <a:blip r:embed="rId10"/>
+                    <a:srcRect l="870" t="727" r="1009" b="1549"/>
+                    <a:stretch/>
+                  </pic:blipFill>
+                  <pic:spPr bwMode="auto">
+                    <a:xfrm>
+                      <a:off x="0" y="0"/>
+                      <a:ext cx="5372100" cy="2562225"/>
+                    </a:xfrm>
+                    <a:prstGeom prst="rect">
+                      <a:avLst/>
+                    </a:prstGeom>
+                    <a:ln>
+                      <a:noFill/>
+                    </a:ln>
+                    <a:extLst>
+                      <a:ext uri="{53640926-AAD7-44D8-BBD7-CCE9431645EC}">
+                        <a14:shadowObscured xmlns:a14="http://schemas.microsoft.com/office/drawing/2010/main"/>
+                      </a:ext>
+                    </a:extLst>
+                  </pic:spPr>
+                </pic:pic>
+              </a:graphicData>
+            </a:graphic>
+          </wp:inline>
+        </w:drawing>
+      </w:r>
+    </w:p>
+    <w:p>
+      <w:pPr>
+        <w:pStyle w:val="Legenda"/>
+      </w:pPr>
+      <w:r>
+        <w:t xml:space="preserve">Figura </w:t>
+      </w:r>
+      <w:fldSimple w:instr=" SEQ Figura \* ARABIC ">
+        <w:r>
+          <w:rPr>
+            <w:noProof/>
+          </w:rPr>
+          <w:t>5</w:t>
+        </w:r>
+      </w:fldSimple>
+      <w:r>
+        <w:t xml:space="preserve"> - Menu with game settings</w:t>
+      </w:r>
+    </w:p>
+    <w:p/>
+    <w:p>
+      <w:pPr>
+        <w:pStyle w:val="Ttulo4"/>
+      </w:pPr>
+      <w:r>
+        <w:t>Map</w:t>
+      </w:r>
+    </w:p>
+    <w:p>
+      <w:pPr>
+        <w:keepNext/>
+      </w:pPr>
+      <w:r>
+        <w:rPr>
+          <w:noProof/>
+        </w:rPr>
+        <w:drawing>
+          <wp:inline distT="0" distB="0" distL="0" distR="0" wp14:anchorId="29042DBC" wp14:editId="225702E1">
+            <wp:extent cx="5391150" cy="2571750"/>
+            <wp:effectExtent l="0" t="0" r="0" b="0"/>
+            <wp:docPr id="10" name="Imagem 10" descr="Uma imagem com captura de ecrã, multimédia, texto, aparelho&#10;&#10;Descrição gerada automaticamente"/>
+            <wp:cNvGraphicFramePr>
+              <a:graphicFrameLocks xmlns:a="http://schemas.openxmlformats.org/drawingml/2006/main" noChangeAspect="1"/>
+            </wp:cNvGraphicFramePr>
+            <a:graphic xmlns:a="http://schemas.openxmlformats.org/drawingml/2006/main">
+              <a:graphicData uri="http://schemas.openxmlformats.org/drawingml/2006/picture">
+                <pic:pic xmlns:pic="http://schemas.openxmlformats.org/drawingml/2006/picture">
+                  <pic:nvPicPr>
+                    <pic:cNvPr id="10" name="Imagem 10" descr="Uma imagem com captura de ecrã, multimédia, texto, aparelho&#10;&#10;Descrição gerada automaticamente"/>
+                    <pic:cNvPicPr/>
+                  </pic:nvPicPr>
+                  <pic:blipFill rotWithShape="1">
+                    <a:blip r:embed="rId11"/>
+                    <a:srcRect l="870" t="727" r="661" b="1186"/>
+                    <a:stretch/>
+                  </pic:blipFill>
+                  <pic:spPr bwMode="auto">
+                    <a:xfrm>
+                      <a:off x="0" y="0"/>
+                      <a:ext cx="5391150" cy="2571750"/>
+                    </a:xfrm>
+                    <a:prstGeom prst="rect">
+                      <a:avLst/>
+                    </a:prstGeom>
+                    <a:ln>
+                      <a:noFill/>
+                    </a:ln>
+                    <a:extLst>
+                      <a:ext uri="{53640926-AAD7-44D8-BBD7-CCE9431645EC}">
+                        <a14:shadowObscured xmlns:a14="http://schemas.microsoft.com/office/drawing/2010/main"/>
+                      </a:ext>
+                    </a:extLst>
+                  </pic:spPr>
+                </pic:pic>
+              </a:graphicData>
+            </a:graphic>
+          </wp:inline>
+        </w:drawing>
+      </w:r>
+    </w:p>
+    <w:p>
+      <w:pPr>
+        <w:pStyle w:val="Legenda"/>
+      </w:pPr>
+      <w:r>
+        <w:t xml:space="preserve">Figura </w:t>
+      </w:r>
+      <w:fldSimple w:instr=" SEQ Figura \* ARABIC ">
+        <w:r>
+          <w:rPr>
+            <w:noProof/>
+          </w:rPr>
+          <w:t>6</w:t>
+        </w:r>
+      </w:fldSimple>
+      <w:r>
+        <w:t xml:space="preserve"> - Menu with map</w:t>
+      </w:r>
+    </w:p>
+    <w:p>
+      <w:pPr>
+        <w:pStyle w:val="Ttulo4"/>
+      </w:pPr>
+      <w:r>
+        <w:lastRenderedPageBreak/>
+        <w:t>Inventory</w:t>
+      </w:r>
+    </w:p>
+    <w:p>
+      <w:pPr>
+        <w:keepNext/>
+      </w:pPr>
+      <w:r>
+        <w:rPr>
+          <w:noProof/>
+        </w:rPr>
+        <w:drawing>
+          <wp:inline distT="0" distB="0" distL="0" distR="0" wp14:anchorId="7A5B11CE" wp14:editId="272D8F99">
+            <wp:extent cx="5436870" cy="2600325"/>
+            <wp:effectExtent l="0" t="0" r="0" b="9525"/>
+            <wp:docPr id="9" name="Imagem 9" descr="Uma imagem com texto, captura de ecrã, multimédia, número&#10;&#10;Descrição gerada automaticamente"/>
+            <wp:cNvGraphicFramePr>
+              <a:graphicFrameLocks xmlns:a="http://schemas.openxmlformats.org/drawingml/2006/main" noChangeAspect="1"/>
+            </wp:cNvGraphicFramePr>
+            <a:graphic xmlns:a="http://schemas.openxmlformats.org/drawingml/2006/main">
+              <a:graphicData uri="http://schemas.openxmlformats.org/drawingml/2006/picture">
+                <pic:pic xmlns:pic="http://schemas.openxmlformats.org/drawingml/2006/picture">
+                  <pic:nvPicPr>
+                    <pic:cNvPr id="9" name="Imagem 9" descr="Uma imagem com texto, captura de ecrã, multimédia, número&#10;&#10;Descrição gerada automaticamente"/>
+                    <pic:cNvPicPr/>
+                  </pic:nvPicPr>
+                  <pic:blipFill rotWithShape="1">
+                    <a:blip r:embed="rId12"/>
+                    <a:srcRect l="696" t="1071" b="1522"/>
+                    <a:stretch/>
+                  </pic:blipFill>
+                  <pic:spPr bwMode="auto">
+                    <a:xfrm>
+                      <a:off x="0" y="0"/>
+                      <a:ext cx="5436870" cy="2600325"/>
+                    </a:xfrm>
+                    <a:prstGeom prst="rect">
+                      <a:avLst/>
+                    </a:prstGeom>
+                    <a:ln>
+                      <a:noFill/>
+                    </a:ln>
+                    <a:extLst>
+                      <a:ext uri="{53640926-AAD7-44D8-BBD7-CCE9431645EC}">
+                        <a14:shadowObscured xmlns:a14="http://schemas.microsoft.com/office/drawing/2010/main"/>
+                      </a:ext>
+                    </a:extLst>
+                  </pic:spPr>
+                </pic:pic>
+              </a:graphicData>
+            </a:graphic>
+          </wp:inline>
+        </w:drawing>
+      </w:r>
+    </w:p>
+    <w:p>
+      <w:pPr>
+        <w:pStyle w:val="Legenda"/>
+      </w:pPr>
+      <w:r>
+        <w:t xml:space="preserve">Figura </w:t>
+      </w:r>
+      <w:fldSimple w:instr=" SEQ Figura \* ARABIC ">
+        <w:r>
+          <w:rPr>
+            <w:noProof/>
+          </w:rPr>
+          <w:t>7</w:t>
+        </w:r>
+      </w:fldSimple>
+      <w:r>
+        <w:t xml:space="preserve"> - Menu with inventory</w:t>
+      </w:r>
+    </w:p>
+    <w:p/>
+    <w:p>
+      <w:pPr>
+        <w:pStyle w:val="Ttulo4"/>
+      </w:pPr>
+      <w:r>
+        <w:t>Deck</w:t>
+      </w:r>
+    </w:p>
+    <w:p>
+      <w:pPr>
+        <w:keepNext/>
+      </w:pPr>
+      <w:r>
+        <w:rPr>
+          <w:noProof/>
+        </w:rPr>
+        <w:drawing>
+          <wp:inline distT="0" distB="0" distL="0" distR="0" wp14:anchorId="432196BC" wp14:editId="0DC3C27B">
+            <wp:extent cx="5391150" cy="2590800"/>
+            <wp:effectExtent l="0" t="0" r="0" b="0"/>
+            <wp:docPr id="8" name="Imagem 8" descr="Uma imagem com captura de ecrã, texto, eletrónica, multimédia&#10;&#10;Descrição gerada automaticamente"/>
+            <wp:cNvGraphicFramePr>
+              <a:graphicFrameLocks xmlns:a="http://schemas.openxmlformats.org/drawingml/2006/main" noChangeAspect="1"/>
+            </wp:cNvGraphicFramePr>
+            <a:graphic xmlns:a="http://schemas.openxmlformats.org/drawingml/2006/main">
+              <a:graphicData uri="http://schemas.openxmlformats.org/drawingml/2006/picture">
+                <pic:pic xmlns:pic="http://schemas.openxmlformats.org/drawingml/2006/picture">
+                  <pic:nvPicPr>
+                    <pic:cNvPr id="8" name="Imagem 8" descr="Uma imagem com captura de ecrã, texto, eletrónica, multimédia&#10;&#10;Descrição gerada automaticamente"/>
+                    <pic:cNvPicPr/>
+                  </pic:nvPicPr>
+                  <pic:blipFill rotWithShape="1">
+                    <a:blip r:embed="rId13"/>
+                    <a:srcRect l="870" t="363" r="661" b="943"/>
+                    <a:stretch/>
+                  </pic:blipFill>
+                  <pic:spPr bwMode="auto">
+                    <a:xfrm>
+                      <a:off x="0" y="0"/>
+                      <a:ext cx="5391150" cy="2590800"/>
+                    </a:xfrm>
+                    <a:prstGeom prst="rect">
+                      <a:avLst/>
+                    </a:prstGeom>
+                    <a:ln>
+                      <a:noFill/>
+                    </a:ln>
+                    <a:extLst>
+                      <a:ext uri="{53640926-AAD7-44D8-BBD7-CCE9431645EC}">
+                        <a14:shadowObscured xmlns:a14="http://schemas.microsoft.com/office/drawing/2010/main"/>
+                      </a:ext>
+                    </a:extLst>
+                  </pic:spPr>
+                </pic:pic>
+              </a:graphicData>
+            </a:graphic>
+          </wp:inline>
+        </w:drawing>
+      </w:r>
+    </w:p>
+    <w:p>
+      <w:pPr>
+        <w:pStyle w:val="Legenda"/>
+      </w:pPr>
+      <w:r>
+        <w:t xml:space="preserve">Figura </w:t>
+      </w:r>
+      <w:fldSimple w:instr=" SEQ Figura \* ARABIC ">
+        <w:r>
+          <w:rPr>
+            <w:noProof/>
+          </w:rPr>
+          <w:t>8</w:t>
+        </w:r>
+      </w:fldSimple>
+      <w:r>
+        <w:t xml:space="preserve"> - Menu with deck information</w:t>
+      </w:r>
+    </w:p>
+    <w:p/>
     <w:p>
       <w:pPr>
         <w:pStyle w:val="Ttulo2"/>
@@ -2302,11 +3019,6 @@
       </w:r>
     </w:p>
     <w:p>
-      <w:r>
-        <w:t xml:space="preserve">How does the game player control the game?   What are the specific commands? </w:t>
-      </w:r>
-    </w:p>
-    <w:p>
       <w:pPr>
         <w:pStyle w:val="Ttulo2"/>
       </w:pPr>
@@ -2320,19 +3032,6 @@
       </w:pPr>
       <w:r>
         <w:t xml:space="preserve">Game Art </w:t>
-      </w:r>
-    </w:p>
-    <w:p>
-      <w:r>
-        <w:t xml:space="preserve">intended </w:t>
-      </w:r>
-      <w:proofErr w:type="gramStart"/>
-      <w:r>
-        <w:t>style</w:t>
-      </w:r>
-      <w:proofErr w:type="gramEnd"/>
-      <w:r>
-        <w:t xml:space="preserve"> </w:t>
       </w:r>
     </w:p>
     <w:p>
@@ -2354,7 +3053,7 @@
 </file>
 
 <file path=word/numbering.xml><?xml version="1.0" encoding="utf-8"?>
-<w:numbering xmlns:wpc="http://schemas.microsoft.com/office/word/2010/wordprocessingCanvas" xmlns:cx="http://schemas.microsoft.com/office/drawing/2014/chartex" xmlns:cx1="http://schemas.microsoft.com/office/drawing/2015/9/8/chartex" xmlns:cx2="http://schemas.microsoft.com/office/drawing/2015/10/21/chartex" xmlns:cx3="http://schemas.microsoft.com/office/drawing/2016/5/9/chartex" xmlns:cx4="http://schemas.microsoft.com/office/drawing/2016/5/10/chartex" xmlns:cx5="http://schemas.microsoft.com/office/drawing/2016/5/11/chartex" xmlns:cx6="http://schemas.microsoft.com/office/drawing/2016/5/12/chartex" xmlns:cx7="http://schemas.microsoft.com/office/drawing/2016/5/13/chartex" xmlns:cx8="http://schemas.microsoft.com/office/drawing/2016/5/14/chartex" xmlns:mc="http://schemas.openxmlformats.org/markup-compatibility/2006" xmlns:aink="http://schemas.microsoft.com/office/drawing/2016/ink" xmlns:am3d="http://schemas.microsoft.com/office/drawing/2017/model3d" xmlns:o="urn:schemas-microsoft-com:office:office" xmlns:oel="http://schemas.microsoft.com/office/2019/extlst" xmlns:r="http://schemas.openxmlformats.org/officeDocument/2006/relationships" xmlns:m="http://schemas.openxmlformats.org/officeDocument/2006/math" xmlns:v="urn:schemas-microsoft-com:vml" xmlns:wp14="http://schemas.microsoft.com/office/word/2010/wordprocessingDrawing" xmlns:wp="http://schemas.openxmlformats.org/drawingml/2006/wordprocessingDrawing" xmlns:w10="urn:schemas-microsoft-com:office:word" xmlns:w="http://schemas.openxmlformats.org/wordprocessingml/2006/main" xmlns:w14="http://schemas.microsoft.com/office/word/2010/wordml" xmlns:w15="http://schemas.microsoft.com/office/word/2012/wordml" xmlns:w16cex="http://schemas.microsoft.com/office/word/2018/wordml/cex" xmlns:w16cid="http://schemas.microsoft.com/office/word/2016/wordml/cid" xmlns:w16="http://schemas.microsoft.com/office/word/2018/wordml" xmlns:w16sdtdh="http://schemas.microsoft.com/office/word/2020/wordml/sdtdatahash" xmlns:w16se="http://schemas.microsoft.com/office/word/2015/wordml/symex" xmlns:wpg="http://schemas.microsoft.com/office/word/2010/wordprocessingGroup" xmlns:wpi="http://schemas.microsoft.com/office/word/2010/wordprocessingInk" xmlns:wne="http://schemas.microsoft.com/office/word/2006/wordml" xmlns:wps="http://schemas.microsoft.com/office/word/2010/wordprocessingShape" mc:Ignorable="w14 w15 w16se w16cid w16 w16cex w16sdtdh wp14">
+<w:numbering xmlns:wpc="http://schemas.microsoft.com/office/word/2010/wordprocessingCanvas" xmlns:cx="http://schemas.microsoft.com/office/drawing/2014/chartex" xmlns:cx1="http://schemas.microsoft.com/office/drawing/2015/9/8/chartex" xmlns:cx2="http://schemas.microsoft.com/office/drawing/2015/10/21/chartex" xmlns:cx3="http://schemas.microsoft.com/office/drawing/2016/5/9/chartex" xmlns:cx4="http://schemas.microsoft.com/office/drawing/2016/5/10/chartex" xmlns:cx5="http://schemas.microsoft.com/office/drawing/2016/5/11/chartex" xmlns:cx6="http://schemas.microsoft.com/office/drawing/2016/5/12/chartex" xmlns:cx7="http://schemas.microsoft.com/office/drawing/2016/5/13/chartex" xmlns:cx8="http://schemas.microsoft.com/office/drawing/2016/5/14/chartex" xmlns:mc="http://schemas.openxmlformats.org/markup-compatibility/2006" xmlns:aink="http://schemas.microsoft.com/office/drawing/2016/ink" xmlns:am3d="http://schemas.microsoft.com/office/drawing/2017/model3d" xmlns:o="urn:schemas-microsoft-com:office:office" xmlns:oel="http://schemas.microsoft.com/office/2019/extlst" xmlns:r="http://schemas.openxmlformats.org/officeDocument/2006/relationships" xmlns:m="http://schemas.openxmlformats.org/officeDocument/2006/math" xmlns:v="urn:schemas-microsoft-com:vml" xmlns:wp14="http://schemas.microsoft.com/office/word/2010/wordprocessingDrawing" xmlns:wp="http://schemas.openxmlformats.org/drawingml/2006/wordprocessingDrawing" xmlns:w10="urn:schemas-microsoft-com:office:word" xmlns:w="http://schemas.openxmlformats.org/wordprocessingml/2006/main" xmlns:w14="http://schemas.microsoft.com/office/word/2010/wordml" xmlns:w15="http://schemas.microsoft.com/office/word/2012/wordml" xmlns:w16cex="http://schemas.microsoft.com/office/word/2018/wordml/cex" xmlns:w16cid="http://schemas.microsoft.com/office/word/2016/wordml/cid" xmlns:w16="http://schemas.microsoft.com/office/word/2018/wordml" xmlns:w16du="http://schemas.microsoft.com/office/word/2023/wordml/word16du" xmlns:w16sdtdh="http://schemas.microsoft.com/office/word/2020/wordml/sdtdatahash" xmlns:w16se="http://schemas.microsoft.com/office/word/2015/wordml/symex" xmlns:wpg="http://schemas.microsoft.com/office/word/2010/wordprocessingGroup" xmlns:wpi="http://schemas.microsoft.com/office/word/2010/wordprocessingInk" xmlns:wne="http://schemas.microsoft.com/office/word/2006/wordml" xmlns:wps="http://schemas.microsoft.com/office/word/2010/wordprocessingShape" mc:Ignorable="w14 w15 w16se w16cid w16 w16cex w16sdtdh wp14">
   <w:abstractNum w:abstractNumId="0" w15:restartNumberingAfterBreak="0">
     <w:nsid w:val="0A0170E6"/>
     <w:multiLevelType w:val="multilevel"/>
@@ -3219,6 +3918,119 @@
     </w:lvl>
   </w:abstractNum>
   <w:abstractNum w:abstractNumId="5" w15:restartNumberingAfterBreak="0">
+    <w:nsid w:val="47B416A5"/>
+    <w:multiLevelType w:val="hybridMultilevel"/>
+    <w:tmpl w:val="D70ED324"/>
+    <w:lvl w:ilvl="0" w:tplc="04090001">
+      <w:start w:val="1"/>
+      <w:numFmt w:val="bullet"/>
+      <w:lvlText w:val=""/>
+      <w:lvlJc w:val="left"/>
+      <w:pPr>
+        <w:ind w:left="720" w:hanging="360"/>
+      </w:pPr>
+      <w:rPr>
+        <w:rFonts w:ascii="Symbol" w:hAnsi="Symbol" w:hint="default"/>
+      </w:rPr>
+    </w:lvl>
+    <w:lvl w:ilvl="1" w:tplc="04090003" w:tentative="1">
+      <w:start w:val="1"/>
+      <w:numFmt w:val="bullet"/>
+      <w:lvlText w:val="o"/>
+      <w:lvlJc w:val="left"/>
+      <w:pPr>
+        <w:ind w:left="1440" w:hanging="360"/>
+      </w:pPr>
+      <w:rPr>
+        <w:rFonts w:ascii="Courier New" w:hAnsi="Courier New" w:cs="Courier New" w:hint="default"/>
+      </w:rPr>
+    </w:lvl>
+    <w:lvl w:ilvl="2" w:tplc="04090005" w:tentative="1">
+      <w:start w:val="1"/>
+      <w:numFmt w:val="bullet"/>
+      <w:lvlText w:val=""/>
+      <w:lvlJc w:val="left"/>
+      <w:pPr>
+        <w:ind w:left="2160" w:hanging="360"/>
+      </w:pPr>
+      <w:rPr>
+        <w:rFonts w:ascii="Wingdings" w:hAnsi="Wingdings" w:hint="default"/>
+      </w:rPr>
+    </w:lvl>
+    <w:lvl w:ilvl="3" w:tplc="04090001" w:tentative="1">
+      <w:start w:val="1"/>
+      <w:numFmt w:val="bullet"/>
+      <w:lvlText w:val=""/>
+      <w:lvlJc w:val="left"/>
+      <w:pPr>
+        <w:ind w:left="2880" w:hanging="360"/>
+      </w:pPr>
+      <w:rPr>
+        <w:rFonts w:ascii="Symbol" w:hAnsi="Symbol" w:hint="default"/>
+      </w:rPr>
+    </w:lvl>
+    <w:lvl w:ilvl="4" w:tplc="04090003" w:tentative="1">
+      <w:start w:val="1"/>
+      <w:numFmt w:val="bullet"/>
+      <w:lvlText w:val="o"/>
+      <w:lvlJc w:val="left"/>
+      <w:pPr>
+        <w:ind w:left="3600" w:hanging="360"/>
+      </w:pPr>
+      <w:rPr>
+        <w:rFonts w:ascii="Courier New" w:hAnsi="Courier New" w:cs="Courier New" w:hint="default"/>
+      </w:rPr>
+    </w:lvl>
+    <w:lvl w:ilvl="5" w:tplc="04090005" w:tentative="1">
+      <w:start w:val="1"/>
+      <w:numFmt w:val="bullet"/>
+      <w:lvlText w:val=""/>
+      <w:lvlJc w:val="left"/>
+      <w:pPr>
+        <w:ind w:left="4320" w:hanging="360"/>
+      </w:pPr>
+      <w:rPr>
+        <w:rFonts w:ascii="Wingdings" w:hAnsi="Wingdings" w:hint="default"/>
+      </w:rPr>
+    </w:lvl>
+    <w:lvl w:ilvl="6" w:tplc="04090001" w:tentative="1">
+      <w:start w:val="1"/>
+      <w:numFmt w:val="bullet"/>
+      <w:lvlText w:val=""/>
+      <w:lvlJc w:val="left"/>
+      <w:pPr>
+        <w:ind w:left="5040" w:hanging="360"/>
+      </w:pPr>
+      <w:rPr>
+        <w:rFonts w:ascii="Symbol" w:hAnsi="Symbol" w:hint="default"/>
+      </w:rPr>
+    </w:lvl>
+    <w:lvl w:ilvl="7" w:tplc="04090003" w:tentative="1">
+      <w:start w:val="1"/>
+      <w:numFmt w:val="bullet"/>
+      <w:lvlText w:val="o"/>
+      <w:lvlJc w:val="left"/>
+      <w:pPr>
+        <w:ind w:left="5760" w:hanging="360"/>
+      </w:pPr>
+      <w:rPr>
+        <w:rFonts w:ascii="Courier New" w:hAnsi="Courier New" w:cs="Courier New" w:hint="default"/>
+      </w:rPr>
+    </w:lvl>
+    <w:lvl w:ilvl="8" w:tplc="04090005" w:tentative="1">
+      <w:start w:val="1"/>
+      <w:numFmt w:val="bullet"/>
+      <w:lvlText w:val=""/>
+      <w:lvlJc w:val="left"/>
+      <w:pPr>
+        <w:ind w:left="6480" w:hanging="360"/>
+      </w:pPr>
+      <w:rPr>
+        <w:rFonts w:ascii="Wingdings" w:hAnsi="Wingdings" w:hint="default"/>
+      </w:rPr>
+    </w:lvl>
+  </w:abstractNum>
+  <w:abstractNum w:abstractNumId="6" w15:restartNumberingAfterBreak="0">
     <w:nsid w:val="4F6A670A"/>
     <w:multiLevelType w:val="hybridMultilevel"/>
     <w:tmpl w:val="4A866EC8"/>
@@ -3304,7 +4116,7 @@
       </w:pPr>
     </w:lvl>
   </w:abstractNum>
-  <w:abstractNum w:abstractNumId="6" w15:restartNumberingAfterBreak="0">
+  <w:abstractNum w:abstractNumId="7" w15:restartNumberingAfterBreak="0">
     <w:nsid w:val="66EA6C6D"/>
     <w:multiLevelType w:val="multilevel"/>
     <w:tmpl w:val="08160025"/>
@@ -3399,7 +4211,7 @@
       </w:pPr>
     </w:lvl>
   </w:abstractNum>
-  <w:abstractNum w:abstractNumId="7" w15:restartNumberingAfterBreak="0">
+  <w:abstractNum w:abstractNumId="8" w15:restartNumberingAfterBreak="0">
     <w:nsid w:val="6B446244"/>
     <w:multiLevelType w:val="multilevel"/>
     <w:tmpl w:val="20CC9DF0"/>
@@ -3612,10 +4424,10 @@
       </w:rPr>
     </w:lvl>
   </w:abstractNum>
-  <w:abstractNum w:abstractNumId="8" w15:restartNumberingAfterBreak="0">
+  <w:abstractNum w:abstractNumId="9" w15:restartNumberingAfterBreak="0">
     <w:nsid w:val="6E987C95"/>
     <w:multiLevelType w:val="hybridMultilevel"/>
-    <w:tmpl w:val="59405EA6"/>
+    <w:tmpl w:val="620A8FF8"/>
     <w:lvl w:ilvl="0" w:tplc="04090001">
       <w:start w:val="1"/>
       <w:numFmt w:val="bullet"/>
@@ -3725,7 +4537,7 @@
       </w:rPr>
     </w:lvl>
   </w:abstractNum>
-  <w:abstractNum w:abstractNumId="9" w15:restartNumberingAfterBreak="0">
+  <w:abstractNum w:abstractNumId="10" w15:restartNumberingAfterBreak="0">
     <w:nsid w:val="71157061"/>
     <w:multiLevelType w:val="hybridMultilevel"/>
     <w:tmpl w:val="28D83FF6"/>
@@ -3838,7 +4650,7 @@
       </w:rPr>
     </w:lvl>
   </w:abstractNum>
-  <w:abstractNum w:abstractNumId="10" w15:restartNumberingAfterBreak="0">
+  <w:abstractNum w:abstractNumId="11" w15:restartNumberingAfterBreak="0">
     <w:nsid w:val="7934031E"/>
     <w:multiLevelType w:val="hybridMultilevel"/>
     <w:tmpl w:val="79CAA73E"/>
@@ -3951,7 +4763,7 @@
       </w:rPr>
     </w:lvl>
   </w:abstractNum>
-  <w:abstractNum w:abstractNumId="11" w15:restartNumberingAfterBreak="0">
+  <w:abstractNum w:abstractNumId="12" w15:restartNumberingAfterBreak="0">
     <w:nsid w:val="7BA65E10"/>
     <w:multiLevelType w:val="multilevel"/>
     <w:tmpl w:val="AA98343C"/>
@@ -4164,7 +4976,7 @@
       </w:rPr>
     </w:lvl>
   </w:abstractNum>
-  <w:abstractNum w:abstractNumId="12" w15:restartNumberingAfterBreak="0">
+  <w:abstractNum w:abstractNumId="13" w15:restartNumberingAfterBreak="0">
     <w:nsid w:val="7E76546E"/>
     <w:multiLevelType w:val="hybridMultilevel"/>
     <w:tmpl w:val="B6DE162C"/>
@@ -4253,7 +5065,7 @@
       </w:pPr>
     </w:lvl>
   </w:abstractNum>
-  <w:abstractNum w:abstractNumId="13" w15:restartNumberingAfterBreak="0">
+  <w:abstractNum w:abstractNumId="14" w15:restartNumberingAfterBreak="0">
     <w:nsid w:val="7FF417F4"/>
     <w:multiLevelType w:val="hybridMultilevel"/>
     <w:tmpl w:val="2E1421D8"/>
@@ -4370,43 +5182,46 @@
     <w:abstractNumId w:val="4"/>
   </w:num>
   <w:num w:numId="2" w16cid:durableId="71244136">
-    <w:abstractNumId w:val="7"/>
+    <w:abstractNumId w:val="8"/>
   </w:num>
   <w:num w:numId="3" w16cid:durableId="944003055">
     <w:abstractNumId w:val="0"/>
   </w:num>
   <w:num w:numId="4" w16cid:durableId="894124212">
-    <w:abstractNumId w:val="11"/>
+    <w:abstractNumId w:val="12"/>
   </w:num>
   <w:num w:numId="5" w16cid:durableId="1037584903">
     <w:abstractNumId w:val="2"/>
   </w:num>
   <w:num w:numId="6" w16cid:durableId="718823662">
-    <w:abstractNumId w:val="6"/>
+    <w:abstractNumId w:val="7"/>
   </w:num>
   <w:num w:numId="7" w16cid:durableId="980114953">
     <w:abstractNumId w:val="3"/>
   </w:num>
   <w:num w:numId="8" w16cid:durableId="608589128">
-    <w:abstractNumId w:val="10"/>
+    <w:abstractNumId w:val="11"/>
   </w:num>
   <w:num w:numId="9" w16cid:durableId="738865631">
-    <w:abstractNumId w:val="8"/>
+    <w:abstractNumId w:val="9"/>
   </w:num>
   <w:num w:numId="10" w16cid:durableId="2087528770">
+    <w:abstractNumId w:val="14"/>
+  </w:num>
+  <w:num w:numId="11" w16cid:durableId="488518367">
+    <w:abstractNumId w:val="6"/>
+  </w:num>
+  <w:num w:numId="12" w16cid:durableId="2147117723">
     <w:abstractNumId w:val="13"/>
   </w:num>
-  <w:num w:numId="11" w16cid:durableId="488518367">
-    <w:abstractNumId w:val="5"/>
-  </w:num>
-  <w:num w:numId="12" w16cid:durableId="2147117723">
-    <w:abstractNumId w:val="12"/>
-  </w:num>
   <w:num w:numId="13" w16cid:durableId="975523280">
-    <w:abstractNumId w:val="9"/>
+    <w:abstractNumId w:val="10"/>
   </w:num>
   <w:num w:numId="14" w16cid:durableId="2053378462">
     <w:abstractNumId w:val="1"/>
+  </w:num>
+  <w:num w:numId="15" w16cid:durableId="2080246479">
+    <w:abstractNumId w:val="5"/>
   </w:num>
 </w:numbering>
 </file>
@@ -4926,7 +5741,6 @@
     <w:next w:val="Normal"/>
     <w:link w:val="Ttulo5Carter"/>
     <w:uiPriority w:val="9"/>
-    <w:semiHidden/>
     <w:unhideWhenUsed/>
     <w:qFormat/>
     <w:rsid w:val="00836818"/>
@@ -5149,7 +5963,6 @@
     <w:basedOn w:val="Tipodeletrapredefinidodopargrafo"/>
     <w:link w:val="Ttulo5"/>
     <w:uiPriority w:val="9"/>
-    <w:semiHidden/>
     <w:rsid w:val="00836818"/>
     <w:rPr>
       <w:rFonts w:asciiTheme="majorHAnsi" w:eastAsiaTheme="majorEastAsia" w:hAnsiTheme="majorHAnsi" w:cstheme="majorBidi"/>

</xml_diff>